<commit_message>
Update Quora Insincere Questions Classification.docx
</commit_message>
<xml_diff>
--- a/Quora Insincere Questions Classification.docx
+++ b/Quora Insincere Questions Classification.docx
@@ -1,6 +1,6 @@
 
 <file path=word/document.xml><?xml version="1.0" encoding="utf-8"?>
-<w:document xmlns:wpc="http://schemas.microsoft.com/office/word/2010/wordprocessingCanvas" xmlns:cx="http://schemas.microsoft.com/office/drawing/2014/chartex" xmlns:cx1="http://schemas.microsoft.com/office/drawing/2015/9/8/chartex" xmlns:mc="http://schemas.openxmlformats.org/markup-compatibility/2006" xmlns:o="urn:schemas-microsoft-com:office:office" xmlns:r="http://schemas.openxmlformats.org/officeDocument/2006/relationships" xmlns:m="http://schemas.openxmlformats.org/officeDocument/2006/math" xmlns:v="urn:schemas-microsoft-com:vml" xmlns:wp14="http://schemas.microsoft.com/office/word/2010/wordprocessingDrawing" xmlns:wp="http://schemas.openxmlformats.org/drawingml/2006/wordprocessingDrawing" xmlns:w10="urn:schemas-microsoft-com:office:word" xmlns:w="http://schemas.openxmlformats.org/wordprocessingml/2006/main" xmlns:w14="http://schemas.microsoft.com/office/word/2010/wordml" xmlns:w15="http://schemas.microsoft.com/office/word/2012/wordml" xmlns:w16se="http://schemas.microsoft.com/office/word/2015/wordml/symex" xmlns:wpg="http://schemas.microsoft.com/office/word/2010/wordprocessingGroup" xmlns:wpi="http://schemas.microsoft.com/office/word/2010/wordprocessingInk" xmlns:wne="http://schemas.microsoft.com/office/word/2006/wordml" xmlns:wps="http://schemas.microsoft.com/office/word/2010/wordprocessingShape" mc:Ignorable="w14 w15 w16se wp14">
+<w:document xmlns:wpc="http://schemas.microsoft.com/office/word/2010/wordprocessingCanvas" xmlns:cx="http://schemas.microsoft.com/office/drawing/2014/chartex" xmlns:cx1="http://schemas.microsoft.com/office/drawing/2015/9/8/chartex" xmlns:cx2="http://schemas.microsoft.com/office/drawing/2015/10/21/chartex" xmlns:cx3="http://schemas.microsoft.com/office/drawing/2016/5/9/chartex" xmlns:cx4="http://schemas.microsoft.com/office/drawing/2016/5/10/chartex" xmlns:cx5="http://schemas.microsoft.com/office/drawing/2016/5/11/chartex" xmlns:cx6="http://schemas.microsoft.com/office/drawing/2016/5/12/chartex" xmlns:cx7="http://schemas.microsoft.com/office/drawing/2016/5/13/chartex" xmlns:cx8="http://schemas.microsoft.com/office/drawing/2016/5/14/chartex" xmlns:mc="http://schemas.openxmlformats.org/markup-compatibility/2006" xmlns:aink="http://schemas.microsoft.com/office/drawing/2016/ink" xmlns:am3d="http://schemas.microsoft.com/office/drawing/2017/model3d" xmlns:o="urn:schemas-microsoft-com:office:office" xmlns:r="http://schemas.openxmlformats.org/officeDocument/2006/relationships" xmlns:m="http://schemas.openxmlformats.org/officeDocument/2006/math" xmlns:v="urn:schemas-microsoft-com:vml" xmlns:wp14="http://schemas.microsoft.com/office/word/2010/wordprocessingDrawing" xmlns:wp="http://schemas.openxmlformats.org/drawingml/2006/wordprocessingDrawing" xmlns:w10="urn:schemas-microsoft-com:office:word" xmlns:w="http://schemas.openxmlformats.org/wordprocessingml/2006/main" xmlns:w14="http://schemas.microsoft.com/office/word/2010/wordml" xmlns:w15="http://schemas.microsoft.com/office/word/2012/wordml" xmlns:w16cid="http://schemas.microsoft.com/office/word/2016/wordml/cid" xmlns:w16se="http://schemas.microsoft.com/office/word/2015/wordml/symex" xmlns:wpg="http://schemas.microsoft.com/office/word/2010/wordprocessingGroup" xmlns:wpi="http://schemas.microsoft.com/office/word/2010/wordprocessingInk" xmlns:wne="http://schemas.microsoft.com/office/word/2006/wordml" xmlns:wps="http://schemas.microsoft.com/office/word/2010/wordprocessingShape" mc:Ignorable="w14 w15 w16se w16cid wp14">
   <w:body>
     <w:p>
       <w:pPr>
@@ -65,17 +65,55 @@
     </w:p>
     <w:p>
       <w:pPr>
-        <w:rPr>
-          <w:rFonts w:ascii="Arial" w:hAnsi="Arial" w:cs="Arial"/>
-          <w:lang w:val="en-GB"/>
-        </w:rPr>
-      </w:pPr>
-      <w:r>
-        <w:rPr>
-          <w:rFonts w:ascii="Arial" w:hAnsi="Arial" w:cs="Arial"/>
-          <w:lang w:val="en-GB"/>
-        </w:rPr>
-        <w:t xml:space="preserve">First of all, we have read the data of the file </w:t>
+        <w:jc w:val="both"/>
+        <w:rPr>
+          <w:rFonts w:ascii="Arial" w:hAnsi="Arial" w:cs="Arial"/>
+          <w:lang w:val="en-GB"/>
+        </w:rPr>
+      </w:pPr>
+      <w:proofErr w:type="gramStart"/>
+      <w:r>
+        <w:rPr>
+          <w:rFonts w:ascii="Arial" w:hAnsi="Arial" w:cs="Arial"/>
+          <w:lang w:val="en-GB"/>
+        </w:rPr>
+        <w:t>First of all</w:t>
+      </w:r>
+      <w:proofErr w:type="gramEnd"/>
+      <w:r>
+        <w:rPr>
+          <w:rFonts w:ascii="Arial" w:hAnsi="Arial" w:cs="Arial"/>
+          <w:lang w:val="en-GB"/>
+        </w:rPr>
+        <w:t>, we have</w:t>
+      </w:r>
+      <w:r>
+        <w:rPr>
+          <w:rFonts w:ascii="Arial" w:hAnsi="Arial" w:cs="Arial"/>
+          <w:lang w:val="en-GB"/>
+        </w:rPr>
+        <w:t xml:space="preserve"> used the Pandas library from Python to read and prepare the data </w:t>
+      </w:r>
+      <w:r>
+        <w:rPr>
+          <w:rFonts w:ascii="Arial" w:hAnsi="Arial" w:cs="Arial"/>
+          <w:lang w:val="en-GB"/>
+        </w:rPr>
+        <w:t>of the file</w:t>
+      </w:r>
+      <w:r>
+        <w:rPr>
+          <w:rFonts w:ascii="Arial" w:hAnsi="Arial" w:cs="Arial"/>
+          <w:lang w:val="en-GB"/>
+        </w:rPr>
+        <w:t>s</w:t>
+      </w:r>
+      <w:r>
+        <w:rPr>
+          <w:rFonts w:ascii="Arial" w:hAnsi="Arial" w:cs="Arial"/>
+          <w:lang w:val="en-GB"/>
+        </w:rPr>
+        <w:t xml:space="preserve"> </w:t>
       </w:r>
       <w:r>
         <w:rPr>
@@ -88,13 +126,146 @@
       <w:r>
         <w:rPr>
           <w:rFonts w:ascii="Arial" w:hAnsi="Arial" w:cs="Arial"/>
-          <w:lang w:val="en-GB"/>
-        </w:rPr>
-        <w:t xml:space="preserve"> using Pandas and we have divided it in train and validation sets. The validation set is the one we use to check the performance of the methods we perform.</w:t>
-      </w:r>
-    </w:p>
-    <w:p>
-      <w:pPr>
+          <w:i/>
+          <w:lang w:val="en-GB"/>
+        </w:rPr>
+        <w:t xml:space="preserve"> </w:t>
+      </w:r>
+      <w:r>
+        <w:rPr>
+          <w:rFonts w:ascii="Arial" w:hAnsi="Arial" w:cs="Arial"/>
+          <w:lang w:val="en-GB"/>
+        </w:rPr>
+        <w:t xml:space="preserve">and </w:t>
+      </w:r>
+      <w:r>
+        <w:rPr>
+          <w:rFonts w:ascii="Arial" w:hAnsi="Arial" w:cs="Arial"/>
+          <w:i/>
+          <w:lang w:val="en-GB"/>
+        </w:rPr>
+        <w:t xml:space="preserve">“test.csv”. </w:t>
+      </w:r>
+      <w:r>
+        <w:rPr>
+          <w:rFonts w:ascii="Arial" w:hAnsi="Arial" w:cs="Arial"/>
+          <w:lang w:val="en-GB"/>
+        </w:rPr>
+        <w:t>W</w:t>
+      </w:r>
+      <w:r>
+        <w:rPr>
+          <w:rFonts w:ascii="Arial" w:hAnsi="Arial" w:cs="Arial"/>
+          <w:lang w:val="en-GB"/>
+        </w:rPr>
+        <w:t xml:space="preserve">e have divided </w:t>
+      </w:r>
+      <w:r>
+        <w:rPr>
+          <w:rFonts w:ascii="Arial" w:hAnsi="Arial" w:cs="Arial"/>
+          <w:lang w:val="en-GB"/>
+        </w:rPr>
+        <w:t>the train dataset</w:t>
+      </w:r>
+      <w:r>
+        <w:rPr>
+          <w:rFonts w:ascii="Arial" w:hAnsi="Arial" w:cs="Arial"/>
+          <w:lang w:val="en-GB"/>
+        </w:rPr>
+        <w:t xml:space="preserve"> in</w:t>
+      </w:r>
+      <w:r>
+        <w:rPr>
+          <w:rFonts w:ascii="Arial" w:hAnsi="Arial" w:cs="Arial"/>
+          <w:lang w:val="en-GB"/>
+        </w:rPr>
+        <w:t xml:space="preserve">to two subsets, one for training </w:t>
+      </w:r>
+      <w:r>
+        <w:rPr>
+          <w:rFonts w:ascii="Arial" w:hAnsi="Arial" w:cs="Arial"/>
+          <w:lang w:val="en-GB"/>
+        </w:rPr>
+        <w:t>and</w:t>
+      </w:r>
+      <w:r>
+        <w:rPr>
+          <w:rFonts w:ascii="Arial" w:hAnsi="Arial" w:cs="Arial"/>
+          <w:lang w:val="en-GB"/>
+        </w:rPr>
+        <w:t xml:space="preserve"> one for</w:t>
+      </w:r>
+      <w:r>
+        <w:rPr>
+          <w:rFonts w:ascii="Arial" w:hAnsi="Arial" w:cs="Arial"/>
+          <w:lang w:val="en-GB"/>
+        </w:rPr>
+        <w:t xml:space="preserve"> validation. </w:t>
+      </w:r>
+      <w:r>
+        <w:rPr>
+          <w:rFonts w:ascii="Arial" w:hAnsi="Arial" w:cs="Arial"/>
+          <w:lang w:val="en-GB"/>
+        </w:rPr>
+        <w:t>To make this division we have used the ‘</w:t>
+      </w:r>
+      <w:proofErr w:type="spellStart"/>
+      <w:r>
+        <w:rPr>
+          <w:rFonts w:ascii="Arial" w:hAnsi="Arial" w:cs="Arial"/>
+          <w:lang w:val="en-GB"/>
+        </w:rPr>
+        <w:t>model_selection</w:t>
+      </w:r>
+      <w:proofErr w:type="spellEnd"/>
+      <w:r>
+        <w:rPr>
+          <w:rFonts w:ascii="Arial" w:hAnsi="Arial" w:cs="Arial"/>
+          <w:lang w:val="en-GB"/>
+        </w:rPr>
+        <w:t>’ function from ‘</w:t>
+      </w:r>
+      <w:proofErr w:type="spellStart"/>
+      <w:r>
+        <w:rPr>
+          <w:rFonts w:ascii="Arial" w:hAnsi="Arial" w:cs="Arial"/>
+          <w:lang w:val="en-GB"/>
+        </w:rPr>
+        <w:t>sklearn</w:t>
+      </w:r>
+      <w:proofErr w:type="spellEnd"/>
+      <w:r>
+        <w:rPr>
+          <w:rFonts w:ascii="Arial" w:hAnsi="Arial" w:cs="Arial"/>
+          <w:lang w:val="en-GB"/>
+        </w:rPr>
+        <w:t xml:space="preserve">’ with a validation size of 20%. </w:t>
+      </w:r>
+      <w:r>
+        <w:rPr>
+          <w:rFonts w:ascii="Arial" w:hAnsi="Arial" w:cs="Arial"/>
+          <w:lang w:val="en-GB"/>
+        </w:rPr>
+        <w:t xml:space="preserve">The validation set is the one we use to check the performance of the methods </w:t>
+      </w:r>
+      <w:r>
+        <w:rPr>
+          <w:rFonts w:ascii="Arial" w:hAnsi="Arial" w:cs="Arial"/>
+          <w:lang w:val="en-GB"/>
+        </w:rPr>
+        <w:t>that we are proposing</w:t>
+      </w:r>
+      <w:r>
+        <w:rPr>
+          <w:rFonts w:ascii="Arial" w:hAnsi="Arial" w:cs="Arial"/>
+          <w:lang w:val="en-GB"/>
+        </w:rPr>
+        <w:t>.</w:t>
+      </w:r>
+    </w:p>
+    <w:p>
+      <w:pPr>
+        <w:jc w:val="both"/>
         <w:rPr>
           <w:rFonts w:ascii="Arial" w:hAnsi="Arial" w:cs="Arial"/>
           <w:lang w:val="en-GB"/>
@@ -107,6 +278,7 @@
         </w:rPr>
         <w:t xml:space="preserve">We have mainly used three different ways to encode the document: </w:t>
       </w:r>
+      <w:proofErr w:type="spellStart"/>
       <w:r>
         <w:rPr>
           <w:rFonts w:ascii="Arial" w:hAnsi="Arial" w:cs="Arial"/>
@@ -115,6 +287,7 @@
         </w:rPr>
         <w:t>CountVectorizer</w:t>
       </w:r>
+      <w:proofErr w:type="spellEnd"/>
       <w:r>
         <w:rPr>
           <w:rFonts w:ascii="Arial" w:hAnsi="Arial" w:cs="Arial"/>
@@ -122,6 +295,7 @@
         </w:rPr>
         <w:t xml:space="preserve">, </w:t>
       </w:r>
+      <w:proofErr w:type="spellStart"/>
       <w:r>
         <w:rPr>
           <w:rFonts w:ascii="Arial" w:hAnsi="Arial" w:cs="Arial"/>
@@ -130,6 +304,7 @@
         </w:rPr>
         <w:t>TfidfVectorizer</w:t>
       </w:r>
+      <w:proofErr w:type="spellEnd"/>
       <w:r>
         <w:rPr>
           <w:rFonts w:ascii="Arial" w:hAnsi="Arial" w:cs="Arial"/>
@@ -164,7 +339,21 @@
           <w:rFonts w:ascii="Arial" w:hAnsi="Arial" w:cs="Arial"/>
           <w:lang w:val="en-GB"/>
         </w:rPr>
-        <w:t xml:space="preserve"> are already implemented, so we have just been modifying them </w:t>
+        <w:t xml:space="preserve"> are already implemented</w:t>
+      </w:r>
+      <w:r>
+        <w:rPr>
+          <w:rFonts w:ascii="Arial" w:hAnsi="Arial" w:cs="Arial"/>
+          <w:lang w:val="en-GB"/>
+        </w:rPr>
+        <w:t xml:space="preserve"> in some libraries of Python</w:t>
+      </w:r>
+      <w:r>
+        <w:rPr>
+          <w:rFonts w:ascii="Arial" w:hAnsi="Arial" w:cs="Arial"/>
+          <w:lang w:val="en-GB"/>
+        </w:rPr>
+        <w:t xml:space="preserve">, so we have just been modifying them </w:t>
       </w:r>
       <w:r>
         <w:rPr>
@@ -183,6 +372,7 @@
     </w:p>
     <w:p>
       <w:pPr>
+        <w:jc w:val="both"/>
         <w:rPr>
           <w:rFonts w:ascii="Arial" w:hAnsi="Arial" w:cs="Arial"/>
           <w:lang w:val="en-GB"/>
@@ -195,6 +385,7 @@
         </w:rPr>
         <w:t xml:space="preserve">For </w:t>
       </w:r>
+      <w:proofErr w:type="spellStart"/>
       <w:r>
         <w:rPr>
           <w:rFonts w:ascii="Arial" w:hAnsi="Arial" w:cs="Arial"/>
@@ -203,6 +394,7 @@
         </w:rPr>
         <w:t>CountVectorizer</w:t>
       </w:r>
+      <w:proofErr w:type="spellEnd"/>
       <w:r>
         <w:rPr>
           <w:rFonts w:ascii="Arial" w:hAnsi="Arial" w:cs="Arial"/>
@@ -210,6 +402,7 @@
         </w:rPr>
         <w:t xml:space="preserve"> and </w:t>
       </w:r>
+      <w:proofErr w:type="spellStart"/>
       <w:r>
         <w:rPr>
           <w:rFonts w:ascii="Arial" w:hAnsi="Arial" w:cs="Arial"/>
@@ -218,6 +411,7 @@
         </w:rPr>
         <w:t>TfidfVectorizer</w:t>
       </w:r>
+      <w:proofErr w:type="spellEnd"/>
       <w:r>
         <w:rPr>
           <w:rFonts w:ascii="Arial" w:hAnsi="Arial" w:cs="Arial"/>
@@ -233,18 +427,28 @@
           <w:ilvl w:val="0"/>
           <w:numId w:val="1"/>
         </w:numPr>
-        <w:rPr>
-          <w:rFonts w:ascii="Arial" w:hAnsi="Arial" w:cs="Arial"/>
-          <w:lang w:val="en-GB"/>
-        </w:rPr>
-      </w:pPr>
-      <w:r>
-        <w:rPr>
-          <w:rFonts w:ascii="Arial" w:hAnsi="Arial" w:cs="Arial"/>
-          <w:lang w:val="en-GB"/>
-        </w:rPr>
-        <w:t xml:space="preserve">Lemmatization: we have used the </w:t>
-      </w:r>
+        <w:jc w:val="both"/>
+        <w:rPr>
+          <w:rFonts w:ascii="Arial" w:hAnsi="Arial" w:cs="Arial"/>
+          <w:lang w:val="en-GB"/>
+        </w:rPr>
+      </w:pPr>
+      <w:r>
+        <w:rPr>
+          <w:rFonts w:ascii="Arial" w:hAnsi="Arial" w:cs="Arial"/>
+          <w:b/>
+          <w:lang w:val="en-GB"/>
+        </w:rPr>
+        <w:t>Lemmatization</w:t>
+      </w:r>
+      <w:r>
+        <w:rPr>
+          <w:rFonts w:ascii="Arial" w:hAnsi="Arial" w:cs="Arial"/>
+          <w:lang w:val="en-GB"/>
+        </w:rPr>
+        <w:t xml:space="preserve">: we have used the </w:t>
+      </w:r>
+      <w:proofErr w:type="spellStart"/>
       <w:r>
         <w:rPr>
           <w:rFonts w:ascii="Arial" w:hAnsi="Arial" w:cs="Arial"/>
@@ -253,6 +457,7 @@
         </w:rPr>
         <w:t>WordNetLemmatizer</w:t>
       </w:r>
+      <w:proofErr w:type="spellEnd"/>
     </w:p>
     <w:p>
       <w:pPr>
@@ -261,18 +466,28 @@
           <w:ilvl w:val="0"/>
           <w:numId w:val="1"/>
         </w:numPr>
-        <w:rPr>
-          <w:rFonts w:ascii="Arial" w:hAnsi="Arial" w:cs="Arial"/>
-          <w:lang w:val="en-GB"/>
-        </w:rPr>
-      </w:pPr>
-      <w:r>
-        <w:rPr>
-          <w:rFonts w:ascii="Arial" w:hAnsi="Arial" w:cs="Arial"/>
-          <w:lang w:val="en-GB"/>
-        </w:rPr>
-        <w:t xml:space="preserve">Steaming: we have used the </w:t>
-      </w:r>
+        <w:jc w:val="both"/>
+        <w:rPr>
+          <w:rFonts w:ascii="Arial" w:hAnsi="Arial" w:cs="Arial"/>
+          <w:lang w:val="en-GB"/>
+        </w:rPr>
+      </w:pPr>
+      <w:r>
+        <w:rPr>
+          <w:rFonts w:ascii="Arial" w:hAnsi="Arial" w:cs="Arial"/>
+          <w:b/>
+          <w:lang w:val="en-GB"/>
+        </w:rPr>
+        <w:t>Steaming</w:t>
+      </w:r>
+      <w:r>
+        <w:rPr>
+          <w:rFonts w:ascii="Arial" w:hAnsi="Arial" w:cs="Arial"/>
+          <w:lang w:val="en-GB"/>
+        </w:rPr>
+        <w:t xml:space="preserve">: we have used the </w:t>
+      </w:r>
+      <w:proofErr w:type="spellStart"/>
       <w:r>
         <w:rPr>
           <w:rFonts w:ascii="Arial" w:hAnsi="Arial" w:cs="Arial"/>
@@ -281,6 +496,7 @@
         </w:rPr>
         <w:t>PorterStemmer</w:t>
       </w:r>
+      <w:proofErr w:type="spellEnd"/>
     </w:p>
     <w:p>
       <w:pPr>
@@ -289,21 +505,32 @@
           <w:ilvl w:val="0"/>
           <w:numId w:val="1"/>
         </w:numPr>
-        <w:rPr>
-          <w:rFonts w:ascii="Arial" w:hAnsi="Arial" w:cs="Arial"/>
-          <w:lang w:val="en-GB"/>
-        </w:rPr>
-      </w:pPr>
-      <w:r>
-        <w:rPr>
-          <w:rFonts w:ascii="Arial" w:hAnsi="Arial" w:cs="Arial"/>
-          <w:lang w:val="en-GB"/>
-        </w:rPr>
-        <w:t>No additional preprocessing</w:t>
-      </w:r>
-    </w:p>
-    <w:p>
-      <w:pPr>
+        <w:jc w:val="both"/>
+        <w:rPr>
+          <w:rFonts w:ascii="Arial" w:hAnsi="Arial" w:cs="Arial"/>
+          <w:lang w:val="en-GB"/>
+        </w:rPr>
+      </w:pPr>
+      <w:r>
+        <w:rPr>
+          <w:rFonts w:ascii="Arial" w:hAnsi="Arial" w:cs="Arial"/>
+          <w:lang w:val="en-GB"/>
+        </w:rPr>
+        <w:t xml:space="preserve">No additional </w:t>
+      </w:r>
+      <w:proofErr w:type="spellStart"/>
+      <w:r>
+        <w:rPr>
+          <w:rFonts w:ascii="Arial" w:hAnsi="Arial" w:cs="Arial"/>
+          <w:lang w:val="en-GB"/>
+        </w:rPr>
+        <w:t>preprocessing</w:t>
+      </w:r>
+      <w:proofErr w:type="spellEnd"/>
+    </w:p>
+    <w:p>
+      <w:pPr>
+        <w:jc w:val="both"/>
         <w:rPr>
           <w:rFonts w:ascii="Arial" w:hAnsi="Arial" w:cs="Arial"/>
           <w:lang w:val="en-GB"/>
@@ -329,7 +556,28 @@
           <w:rFonts w:ascii="Arial" w:hAnsi="Arial" w:cs="Arial"/>
           <w:lang w:val="en-GB"/>
         </w:rPr>
-        <w:t xml:space="preserve"> ratios and adding </w:t>
+        <w:t xml:space="preserve"> ratios</w:t>
+      </w:r>
+      <w:r>
+        <w:rPr>
+          <w:rFonts w:ascii="Arial" w:hAnsi="Arial" w:cs="Arial"/>
+          <w:lang w:val="en-GB"/>
+        </w:rPr>
+        <w:t>. In addition,</w:t>
+      </w:r>
+      <w:r>
+        <w:rPr>
+          <w:rFonts w:ascii="Arial" w:hAnsi="Arial" w:cs="Arial"/>
+          <w:lang w:val="en-GB"/>
+        </w:rPr>
+        <w:t xml:space="preserve"> </w:t>
+      </w:r>
+      <w:r>
+        <w:rPr>
+          <w:rFonts w:ascii="Arial" w:hAnsi="Arial" w:cs="Arial"/>
+          <w:lang w:val="en-GB"/>
+        </w:rPr>
+        <w:t xml:space="preserve">we have tried to train the models using and not using </w:t>
       </w:r>
       <w:r>
         <w:rPr>
@@ -344,14 +592,30 @@
           <w:rFonts w:ascii="Arial" w:hAnsi="Arial" w:cs="Arial"/>
           <w:lang w:val="en-GB"/>
         </w:rPr>
-        <w:t xml:space="preserve"> or not.</w:t>
-      </w:r>
-      <w:r>
-        <w:rPr>
-          <w:rFonts w:ascii="Arial" w:hAnsi="Arial" w:cs="Arial"/>
-          <w:lang w:val="en-GB"/>
-        </w:rPr>
-        <w:t xml:space="preserve"> We have been trying as well some preprocessing by hand.</w:t>
+        <w:t>.</w:t>
+      </w:r>
+      <w:r>
+        <w:rPr>
+          <w:rFonts w:ascii="Arial" w:hAnsi="Arial" w:cs="Arial"/>
+          <w:lang w:val="en-GB"/>
+        </w:rPr>
+        <w:t xml:space="preserve"> We have been trying as well some </w:t>
+      </w:r>
+      <w:proofErr w:type="spellStart"/>
+      <w:r>
+        <w:rPr>
+          <w:rFonts w:ascii="Arial" w:hAnsi="Arial" w:cs="Arial"/>
+          <w:lang w:val="en-GB"/>
+        </w:rPr>
+        <w:t>preprocessing</w:t>
+      </w:r>
+      <w:proofErr w:type="spellEnd"/>
+      <w:r>
+        <w:rPr>
+          <w:rFonts w:ascii="Arial" w:hAnsi="Arial" w:cs="Arial"/>
+          <w:lang w:val="en-GB"/>
+        </w:rPr>
+        <w:t xml:space="preserve"> by hand.</w:t>
       </w:r>
       <w:r>
         <w:rPr>
@@ -363,17 +627,47 @@
     </w:p>
     <w:p>
       <w:pPr>
-        <w:rPr>
-          <w:rFonts w:ascii="Arial" w:hAnsi="Arial" w:cs="Arial"/>
-          <w:lang w:val="en-GB"/>
-        </w:rPr>
-      </w:pPr>
-      <w:r>
-        <w:rPr>
-          <w:rFonts w:ascii="Arial" w:hAnsi="Arial" w:cs="Arial"/>
-          <w:lang w:val="en-GB"/>
-        </w:rPr>
-        <w:t xml:space="preserve">For the </w:t>
+        <w:jc w:val="both"/>
+        <w:rPr>
+          <w:lang w:val="en-US"/>
+        </w:rPr>
+      </w:pPr>
+      <w:r>
+        <w:rPr>
+          <w:rFonts w:ascii="Arial" w:hAnsi="Arial" w:cs="Arial"/>
+          <w:lang w:val="en-GB"/>
+        </w:rPr>
+        <w:t>For</w:t>
+      </w:r>
+      <w:r>
+        <w:rPr>
+          <w:rFonts w:ascii="Arial" w:hAnsi="Arial" w:cs="Arial"/>
+          <w:lang w:val="en-GB"/>
+        </w:rPr>
+        <w:t xml:space="preserve"> the </w:t>
+      </w:r>
+      <w:r>
+        <w:rPr>
+          <w:rFonts w:ascii="Arial" w:hAnsi="Arial" w:cs="Arial"/>
+          <w:i/>
+          <w:lang w:val="en-GB"/>
+        </w:rPr>
+        <w:t>word2ve</w:t>
+      </w:r>
+      <w:r>
+        <w:rPr>
+          <w:rFonts w:ascii="Arial" w:hAnsi="Arial" w:cs="Arial"/>
+          <w:i/>
+          <w:lang w:val="en-GB"/>
+        </w:rPr>
+        <w:t xml:space="preserve">c </w:t>
+      </w:r>
+      <w:r>
+        <w:rPr>
+          <w:rFonts w:ascii="Arial" w:hAnsi="Arial" w:cs="Arial"/>
+          <w:lang w:val="en-GB"/>
+        </w:rPr>
+        <w:t>experiments, we have implemented the ‘</w:t>
       </w:r>
       <w:r>
         <w:rPr>
@@ -386,21 +680,136 @@
       <w:r>
         <w:rPr>
           <w:rFonts w:ascii="Arial" w:hAnsi="Arial" w:cs="Arial"/>
-          <w:lang w:val="en-GB"/>
-        </w:rPr>
-        <w:t>…</w:t>
-      </w:r>
-    </w:p>
-    <w:p>
-      <w:pPr>
-        <w:rPr>
-          <w:rFonts w:ascii="Arial" w:hAnsi="Arial" w:cs="Arial"/>
-          <w:lang w:val="en-GB"/>
-        </w:rPr>
-      </w:pPr>
-    </w:p>
-    <w:p>
-      <w:pPr>
+          <w:i/>
+          <w:lang w:val="en-GB"/>
+        </w:rPr>
+        <w:t>’</w:t>
+      </w:r>
+      <w:r>
+        <w:rPr>
+          <w:rFonts w:ascii="Arial" w:hAnsi="Arial" w:cs="Arial"/>
+          <w:lang w:val="en-GB"/>
+        </w:rPr>
+        <w:t xml:space="preserve"> function from the </w:t>
+      </w:r>
+      <w:r>
+        <w:rPr>
+          <w:rFonts w:ascii="Arial" w:hAnsi="Arial" w:cs="Arial"/>
+          <w:i/>
+          <w:lang w:val="en-GB"/>
+        </w:rPr>
+        <w:t>‘</w:t>
+      </w:r>
+      <w:proofErr w:type="spellStart"/>
+      <w:proofErr w:type="gramStart"/>
+      <w:r>
+        <w:rPr>
+          <w:rFonts w:ascii="Arial" w:hAnsi="Arial" w:cs="Arial"/>
+          <w:i/>
+          <w:lang w:val="en-GB"/>
+        </w:rPr>
+        <w:t>gensim.models</w:t>
+      </w:r>
+      <w:proofErr w:type="spellEnd"/>
+      <w:proofErr w:type="gramEnd"/>
+      <w:r>
+        <w:rPr>
+          <w:rFonts w:ascii="Arial" w:hAnsi="Arial" w:cs="Arial"/>
+          <w:i/>
+          <w:lang w:val="en-GB"/>
+        </w:rPr>
+        <w:t>’</w:t>
+      </w:r>
+      <w:r>
+        <w:rPr>
+          <w:rFonts w:ascii="Arial" w:hAnsi="Arial" w:cs="Arial"/>
+          <w:lang w:val="en-GB"/>
+        </w:rPr>
+        <w:t xml:space="preserve"> library. In general, in these experiments we have used a very simple </w:t>
+      </w:r>
+      <w:proofErr w:type="spellStart"/>
+      <w:r>
+        <w:rPr>
+          <w:rFonts w:ascii="Arial" w:hAnsi="Arial" w:cs="Arial"/>
+          <w:lang w:val="en-GB"/>
+        </w:rPr>
+        <w:t>preprocessing</w:t>
+      </w:r>
+      <w:proofErr w:type="spellEnd"/>
+      <w:r>
+        <w:rPr>
+          <w:rFonts w:ascii="Arial" w:hAnsi="Arial" w:cs="Arial"/>
+          <w:lang w:val="en-GB"/>
+        </w:rPr>
+        <w:t xml:space="preserve"> of the data: just splitting and converting the text to lowercase. </w:t>
+      </w:r>
+      <w:r>
+        <w:rPr>
+          <w:rFonts w:ascii="Arial" w:hAnsi="Arial" w:cs="Arial"/>
+          <w:lang w:val="en-GB"/>
+        </w:rPr>
+        <w:t xml:space="preserve">One reason of this procedure is that we have seen that there are some questions in the dataset written in other languages such as Russian, Arabian or Chinese. So, if the </w:t>
+      </w:r>
+      <w:r>
+        <w:rPr>
+          <w:rFonts w:ascii="Arial" w:hAnsi="Arial" w:cs="Arial"/>
+          <w:i/>
+          <w:lang w:val="en-GB"/>
+        </w:rPr>
+        <w:t>word2vec</w:t>
+      </w:r>
+      <w:r>
+        <w:rPr>
+          <w:rFonts w:ascii="Arial" w:hAnsi="Arial" w:cs="Arial"/>
+          <w:lang w:val="en-GB"/>
+        </w:rPr>
+        <w:t xml:space="preserve"> does not </w:t>
+      </w:r>
+      <w:r>
+        <w:rPr>
+          <w:rFonts w:ascii="Arial" w:hAnsi="Arial" w:cs="Arial"/>
+          <w:lang w:val="en-GB"/>
+        </w:rPr>
+        <w:t>have</w:t>
+      </w:r>
+      <w:r>
+        <w:rPr>
+          <w:rFonts w:ascii="Arial" w:hAnsi="Arial" w:cs="Arial"/>
+          <w:lang w:val="en-GB"/>
+        </w:rPr>
+        <w:t xml:space="preserve"> these kinds of words in the construction of the vocabulary, when we use the regressor (i.e. the Logistic Regressor) we are going to obtain a lot of </w:t>
+      </w:r>
+      <w:proofErr w:type="spellStart"/>
+      <w:r>
+        <w:rPr>
+          <w:rFonts w:ascii="Arial" w:hAnsi="Arial" w:cs="Arial"/>
+          <w:lang w:val="en-GB"/>
+        </w:rPr>
+        <w:t>NaN</w:t>
+      </w:r>
+      <w:proofErr w:type="spellEnd"/>
+      <w:r>
+        <w:rPr>
+          <w:rFonts w:ascii="Arial" w:hAnsi="Arial" w:cs="Arial"/>
+          <w:lang w:val="en-GB"/>
+        </w:rPr>
+        <w:t xml:space="preserve"> values. </w:t>
+      </w:r>
+      <w:bookmarkStart w:id="0" w:name="_GoBack"/>
+      <w:bookmarkEnd w:id="0"/>
+    </w:p>
+    <w:p>
+      <w:pPr>
+        <w:jc w:val="both"/>
+        <w:rPr>
+          <w:rFonts w:ascii="Arial" w:hAnsi="Arial" w:cs="Arial"/>
+          <w:lang w:val="en-GB"/>
+        </w:rPr>
+      </w:pPr>
+    </w:p>
+    <w:p>
+      <w:pPr>
+        <w:jc w:val="both"/>
         <w:rPr>
           <w:rFonts w:ascii="Arial" w:hAnsi="Arial" w:cs="Arial"/>
           <w:lang w:val="en-GB"/>
@@ -434,6 +843,7 @@
         </w:rPr>
         <w:t xml:space="preserve">we have used the function from </w:t>
       </w:r>
+      <w:proofErr w:type="spellStart"/>
       <w:r>
         <w:rPr>
           <w:rFonts w:ascii="Arial" w:hAnsi="Arial" w:cs="Arial"/>
@@ -442,6 +852,7 @@
         </w:rPr>
         <w:t>sklearn</w:t>
       </w:r>
+      <w:proofErr w:type="spellEnd"/>
       <w:r>
         <w:rPr>
           <w:rFonts w:ascii="Arial" w:hAnsi="Arial" w:cs="Arial"/>
@@ -527,7 +938,15 @@
           <w:rFonts w:ascii="Arial" w:hAnsi="Arial" w:cs="Arial"/>
           <w:lang w:val="en-GB"/>
         </w:rPr>
-        <w:t xml:space="preserve"> We have then used the functions </w:t>
+        <w:t xml:space="preserve"> We have then used the </w:t>
+      </w:r>
+      <w:proofErr w:type="gramStart"/>
+      <w:r>
+        <w:rPr>
+          <w:rFonts w:ascii="Arial" w:hAnsi="Arial" w:cs="Arial"/>
+          <w:lang w:val="en-GB"/>
+        </w:rPr>
+        <w:t xml:space="preserve">functions </w:t>
       </w:r>
       <w:r>
         <w:rPr>
@@ -537,6 +956,7 @@
         </w:rPr>
         <w:t>.fit</w:t>
       </w:r>
+      <w:proofErr w:type="gramEnd"/>
       <w:r>
         <w:rPr>
           <w:rFonts w:ascii="Arial" w:hAnsi="Arial" w:cs="Arial"/>
@@ -562,6 +982,7 @@
     </w:p>
     <w:p>
       <w:pPr>
+        <w:jc w:val="both"/>
         <w:rPr>
           <w:rFonts w:ascii="Arial" w:hAnsi="Arial" w:cs="Arial"/>
           <w:lang w:val="en-GB"/>
@@ -574,6 +995,7 @@
         </w:rPr>
         <w:t xml:space="preserve">The thing that we commonly do in all the methods is the features selection. We use the function from </w:t>
       </w:r>
+      <w:proofErr w:type="spellStart"/>
       <w:r>
         <w:rPr>
           <w:rFonts w:ascii="Arial" w:hAnsi="Arial" w:cs="Arial"/>
@@ -582,6 +1004,7 @@
         </w:rPr>
         <w:t>sklearn</w:t>
       </w:r>
+      <w:proofErr w:type="spellEnd"/>
       <w:r>
         <w:rPr>
           <w:rFonts w:ascii="Arial" w:hAnsi="Arial" w:cs="Arial"/>
@@ -589,6 +1012,7 @@
         </w:rPr>
         <w:t xml:space="preserve"> </w:t>
       </w:r>
+      <w:proofErr w:type="spellStart"/>
       <w:r>
         <w:rPr>
           <w:rFonts w:ascii="Arial" w:hAnsi="Arial" w:cs="Arial"/>
@@ -597,6 +1021,7 @@
         </w:rPr>
         <w:t>SelectKbest</w:t>
       </w:r>
+      <w:proofErr w:type="spellEnd"/>
       <w:r>
         <w:rPr>
           <w:rFonts w:ascii="Arial" w:hAnsi="Arial" w:cs="Arial"/>
@@ -607,6 +1032,7 @@
     </w:p>
     <w:p>
       <w:pPr>
+        <w:jc w:val="both"/>
         <w:rPr>
           <w:rFonts w:ascii="Arial" w:hAnsi="Arial" w:cs="Arial"/>
           <w:lang w:val="en-GB"/>
@@ -634,6 +1060,7 @@
           <w:ilvl w:val="0"/>
           <w:numId w:val="1"/>
         </w:numPr>
+        <w:jc w:val="both"/>
         <w:rPr>
           <w:rFonts w:ascii="Arial" w:hAnsi="Arial" w:cs="Arial"/>
           <w:lang w:val="en-GB"/>
@@ -654,11 +1081,13 @@
           <w:ilvl w:val="0"/>
           <w:numId w:val="1"/>
         </w:numPr>
-        <w:rPr>
-          <w:rFonts w:ascii="Arial" w:hAnsi="Arial" w:cs="Arial"/>
-          <w:lang w:val="en-GB"/>
-        </w:rPr>
-      </w:pPr>
+        <w:jc w:val="both"/>
+        <w:rPr>
+          <w:rFonts w:ascii="Arial" w:hAnsi="Arial" w:cs="Arial"/>
+          <w:lang w:val="en-GB"/>
+        </w:rPr>
+      </w:pPr>
+      <w:proofErr w:type="spellStart"/>
       <w:r>
         <w:rPr>
           <w:rFonts w:ascii="Arial" w:hAnsi="Arial" w:cs="Arial"/>
@@ -666,6 +1095,7 @@
         </w:rPr>
         <w:t>XGBoost</w:t>
       </w:r>
+      <w:proofErr w:type="spellEnd"/>
     </w:p>
     <w:p>
       <w:pPr>
@@ -674,16 +1104,18 @@
           <w:ilvl w:val="0"/>
           <w:numId w:val="1"/>
         </w:numPr>
-        <w:rPr>
-          <w:rFonts w:ascii="Arial" w:hAnsi="Arial" w:cs="Arial"/>
-          <w:lang w:val="en-GB"/>
-        </w:rPr>
-      </w:pPr>
-      <w:r>
-        <w:rPr>
-          <w:rFonts w:ascii="Arial" w:hAnsi="Arial" w:cs="Arial"/>
-          <w:lang w:val="en-GB"/>
-        </w:rPr>
+        <w:jc w:val="both"/>
+        <w:rPr>
+          <w:rFonts w:ascii="Arial" w:hAnsi="Arial" w:cs="Arial"/>
+          <w:lang w:val="en-GB"/>
+        </w:rPr>
+      </w:pPr>
+      <w:r>
+        <w:rPr>
+          <w:rFonts w:ascii="Arial" w:hAnsi="Arial" w:cs="Arial"/>
+          <w:lang w:val="en-GB"/>
+        </w:rPr>
+        <w:lastRenderedPageBreak/>
         <w:t>Multinomial Naïve Bayes</w:t>
       </w:r>
     </w:p>
@@ -694,6 +1126,7 @@
           <w:ilvl w:val="0"/>
           <w:numId w:val="1"/>
         </w:numPr>
+        <w:jc w:val="both"/>
         <w:rPr>
           <w:rFonts w:ascii="Arial" w:hAnsi="Arial" w:cs="Arial"/>
           <w:lang w:val="en-GB"/>
@@ -709,6 +1142,7 @@
     </w:p>
     <w:p>
       <w:pPr>
+        <w:jc w:val="both"/>
         <w:rPr>
           <w:rFonts w:ascii="Arial" w:hAnsi="Arial" w:cs="Arial"/>
           <w:lang w:val="en-GB"/>
@@ -729,6 +1163,7 @@
           <w:ilvl w:val="0"/>
           <w:numId w:val="1"/>
         </w:numPr>
+        <w:jc w:val="both"/>
         <w:rPr>
           <w:rFonts w:ascii="Arial" w:hAnsi="Arial" w:cs="Arial"/>
           <w:lang w:val="en-GB"/>
@@ -749,26 +1184,27 @@
           <w:ilvl w:val="0"/>
           <w:numId w:val="1"/>
         </w:numPr>
-        <w:rPr>
-          <w:rFonts w:ascii="Arial" w:hAnsi="Arial" w:cs="Arial"/>
-          <w:lang w:val="en-GB"/>
-        </w:rPr>
-      </w:pPr>
-      <w:r>
-        <w:rPr>
-          <w:rFonts w:ascii="Arial" w:hAnsi="Arial" w:cs="Arial"/>
-          <w:lang w:val="en-GB"/>
-        </w:rPr>
-        <w:t>XGBoost: L</w:t>
-      </w:r>
-      <w:bookmarkStart w:id="0" w:name="_GoBack"/>
-      <w:bookmarkEnd w:id="0"/>
-      <w:r>
-        <w:rPr>
-          <w:rFonts w:ascii="Arial" w:hAnsi="Arial" w:cs="Arial"/>
-          <w:lang w:val="en-GB"/>
-        </w:rPr>
-        <w:t>earning rate</w:t>
+        <w:jc w:val="both"/>
+        <w:rPr>
+          <w:rFonts w:ascii="Arial" w:hAnsi="Arial" w:cs="Arial"/>
+          <w:lang w:val="en-GB"/>
+        </w:rPr>
+      </w:pPr>
+      <w:proofErr w:type="spellStart"/>
+      <w:r>
+        <w:rPr>
+          <w:rFonts w:ascii="Arial" w:hAnsi="Arial" w:cs="Arial"/>
+          <w:lang w:val="en-GB"/>
+        </w:rPr>
+        <w:t>XGBoost</w:t>
+      </w:r>
+      <w:proofErr w:type="spellEnd"/>
+      <w:r>
+        <w:rPr>
+          <w:rFonts w:ascii="Arial" w:hAnsi="Arial" w:cs="Arial"/>
+          <w:lang w:val="en-GB"/>
+        </w:rPr>
+        <w:t>: Learning rate</w:t>
       </w:r>
     </w:p>
     <w:p>
@@ -778,6 +1214,7 @@
           <w:ilvl w:val="0"/>
           <w:numId w:val="1"/>
         </w:numPr>
+        <w:jc w:val="both"/>
         <w:rPr>
           <w:rFonts w:ascii="Arial" w:hAnsi="Arial" w:cs="Arial"/>
           <w:lang w:val="en-GB"/>
@@ -793,6 +1230,7 @@
     </w:p>
     <w:p>
       <w:pPr>
+        <w:jc w:val="both"/>
         <w:rPr>
           <w:rFonts w:ascii="Arial" w:hAnsi="Arial" w:cs="Arial"/>
           <w:lang w:val="en-GB"/>
@@ -815,22 +1253,25 @@
     </w:p>
     <w:p>
       <w:pPr>
-        <w:rPr>
-          <w:rFonts w:ascii="Arial" w:hAnsi="Arial" w:cs="Arial"/>
-          <w:lang w:val="en-GB"/>
-        </w:rPr>
-      </w:pPr>
-    </w:p>
-    <w:p>
-      <w:pPr>
-        <w:rPr>
-          <w:rFonts w:ascii="Arial" w:hAnsi="Arial" w:cs="Arial"/>
-          <w:lang w:val="en-GB"/>
-        </w:rPr>
-      </w:pPr>
-    </w:p>
-    <w:p>
-      <w:pPr>
+        <w:jc w:val="both"/>
+        <w:rPr>
+          <w:rFonts w:ascii="Arial" w:hAnsi="Arial" w:cs="Arial"/>
+          <w:lang w:val="en-GB"/>
+        </w:rPr>
+      </w:pPr>
+    </w:p>
+    <w:p>
+      <w:pPr>
+        <w:jc w:val="both"/>
+        <w:rPr>
+          <w:rFonts w:ascii="Arial" w:hAnsi="Arial" w:cs="Arial"/>
+          <w:lang w:val="en-GB"/>
+        </w:rPr>
+      </w:pPr>
+    </w:p>
+    <w:p>
+      <w:pPr>
+        <w:jc w:val="both"/>
         <w:rPr>
           <w:rFonts w:ascii="Arial" w:hAnsi="Arial" w:cs="Arial"/>
           <w:b/>
@@ -886,14 +1327,16 @@
     </w:p>
     <w:p>
       <w:pPr>
-        <w:rPr>
-          <w:rFonts w:ascii="Arial" w:hAnsi="Arial" w:cs="Arial"/>
-          <w:lang w:val="en-GB"/>
-        </w:rPr>
-      </w:pPr>
-    </w:p>
-    <w:p>
-      <w:pPr>
+        <w:jc w:val="both"/>
+        <w:rPr>
+          <w:rFonts w:ascii="Arial" w:hAnsi="Arial" w:cs="Arial"/>
+          <w:lang w:val="en-GB"/>
+        </w:rPr>
+      </w:pPr>
+    </w:p>
+    <w:p>
+      <w:pPr>
+        <w:jc w:val="both"/>
         <w:rPr>
           <w:rFonts w:ascii="Arial" w:hAnsi="Arial" w:cs="Arial"/>
           <w:lang w:val="en-GB"/>
@@ -911,7 +1354,7 @@
 </file>
 
 <file path=word/endnotes.xml><?xml version="1.0" encoding="utf-8"?>
-<w:endnotes xmlns:wpc="http://schemas.microsoft.com/office/word/2010/wordprocessingCanvas" xmlns:cx="http://schemas.microsoft.com/office/drawing/2014/chartex" xmlns:cx1="http://schemas.microsoft.com/office/drawing/2015/9/8/chartex" xmlns:mc="http://schemas.openxmlformats.org/markup-compatibility/2006" xmlns:o="urn:schemas-microsoft-com:office:office" xmlns:r="http://schemas.openxmlformats.org/officeDocument/2006/relationships" xmlns:m="http://schemas.openxmlformats.org/officeDocument/2006/math" xmlns:v="urn:schemas-microsoft-com:vml" xmlns:wp14="http://schemas.microsoft.com/office/word/2010/wordprocessingDrawing" xmlns:wp="http://schemas.openxmlformats.org/drawingml/2006/wordprocessingDrawing" xmlns:w10="urn:schemas-microsoft-com:office:word" xmlns:w="http://schemas.openxmlformats.org/wordprocessingml/2006/main" xmlns:w14="http://schemas.microsoft.com/office/word/2010/wordml" xmlns:w15="http://schemas.microsoft.com/office/word/2012/wordml" xmlns:w16se="http://schemas.microsoft.com/office/word/2015/wordml/symex" xmlns:wpg="http://schemas.microsoft.com/office/word/2010/wordprocessingGroup" xmlns:wpi="http://schemas.microsoft.com/office/word/2010/wordprocessingInk" xmlns:wne="http://schemas.microsoft.com/office/word/2006/wordml" xmlns:wps="http://schemas.microsoft.com/office/word/2010/wordprocessingShape" mc:Ignorable="w14 w15 w16se wp14">
+<w:endnotes xmlns:wpc="http://schemas.microsoft.com/office/word/2010/wordprocessingCanvas" xmlns:cx="http://schemas.microsoft.com/office/drawing/2014/chartex" xmlns:cx1="http://schemas.microsoft.com/office/drawing/2015/9/8/chartex" xmlns:cx2="http://schemas.microsoft.com/office/drawing/2015/10/21/chartex" xmlns:cx3="http://schemas.microsoft.com/office/drawing/2016/5/9/chartex" xmlns:cx4="http://schemas.microsoft.com/office/drawing/2016/5/10/chartex" xmlns:cx5="http://schemas.microsoft.com/office/drawing/2016/5/11/chartex" xmlns:cx6="http://schemas.microsoft.com/office/drawing/2016/5/12/chartex" xmlns:cx7="http://schemas.microsoft.com/office/drawing/2016/5/13/chartex" xmlns:cx8="http://schemas.microsoft.com/office/drawing/2016/5/14/chartex" xmlns:mc="http://schemas.openxmlformats.org/markup-compatibility/2006" xmlns:aink="http://schemas.microsoft.com/office/drawing/2016/ink" xmlns:am3d="http://schemas.microsoft.com/office/drawing/2017/model3d" xmlns:o="urn:schemas-microsoft-com:office:office" xmlns:r="http://schemas.openxmlformats.org/officeDocument/2006/relationships" xmlns:m="http://schemas.openxmlformats.org/officeDocument/2006/math" xmlns:v="urn:schemas-microsoft-com:vml" xmlns:wp14="http://schemas.microsoft.com/office/word/2010/wordprocessingDrawing" xmlns:wp="http://schemas.openxmlformats.org/drawingml/2006/wordprocessingDrawing" xmlns:w10="urn:schemas-microsoft-com:office:word" xmlns:w="http://schemas.openxmlformats.org/wordprocessingml/2006/main" xmlns:w14="http://schemas.microsoft.com/office/word/2010/wordml" xmlns:w15="http://schemas.microsoft.com/office/word/2012/wordml" xmlns:w16cid="http://schemas.microsoft.com/office/word/2016/wordml/cid" xmlns:w16se="http://schemas.microsoft.com/office/word/2015/wordml/symex" xmlns:wpg="http://schemas.microsoft.com/office/word/2010/wordprocessingGroup" xmlns:wpi="http://schemas.microsoft.com/office/word/2010/wordprocessingInk" xmlns:wne="http://schemas.microsoft.com/office/word/2006/wordml" xmlns:wps="http://schemas.microsoft.com/office/word/2010/wordprocessingShape" mc:Ignorable="w14 w15 w16se w16cid wp14">
   <w:endnote w:type="separator" w:id="-1">
     <w:p>
       <w:pPr>
@@ -936,7 +1379,7 @@
 </file>
 
 <file path=word/footnotes.xml><?xml version="1.0" encoding="utf-8"?>
-<w:footnotes xmlns:wpc="http://schemas.microsoft.com/office/word/2010/wordprocessingCanvas" xmlns:cx="http://schemas.microsoft.com/office/drawing/2014/chartex" xmlns:cx1="http://schemas.microsoft.com/office/drawing/2015/9/8/chartex" xmlns:mc="http://schemas.openxmlformats.org/markup-compatibility/2006" xmlns:o="urn:schemas-microsoft-com:office:office" xmlns:r="http://schemas.openxmlformats.org/officeDocument/2006/relationships" xmlns:m="http://schemas.openxmlformats.org/officeDocument/2006/math" xmlns:v="urn:schemas-microsoft-com:vml" xmlns:wp14="http://schemas.microsoft.com/office/word/2010/wordprocessingDrawing" xmlns:wp="http://schemas.openxmlformats.org/drawingml/2006/wordprocessingDrawing" xmlns:w10="urn:schemas-microsoft-com:office:word" xmlns:w="http://schemas.openxmlformats.org/wordprocessingml/2006/main" xmlns:w14="http://schemas.microsoft.com/office/word/2010/wordml" xmlns:w15="http://schemas.microsoft.com/office/word/2012/wordml" xmlns:w16se="http://schemas.microsoft.com/office/word/2015/wordml/symex" xmlns:wpg="http://schemas.microsoft.com/office/word/2010/wordprocessingGroup" xmlns:wpi="http://schemas.microsoft.com/office/word/2010/wordprocessingInk" xmlns:wne="http://schemas.microsoft.com/office/word/2006/wordml" xmlns:wps="http://schemas.microsoft.com/office/word/2010/wordprocessingShape" mc:Ignorable="w14 w15 w16se wp14">
+<w:footnotes xmlns:wpc="http://schemas.microsoft.com/office/word/2010/wordprocessingCanvas" xmlns:cx="http://schemas.microsoft.com/office/drawing/2014/chartex" xmlns:cx1="http://schemas.microsoft.com/office/drawing/2015/9/8/chartex" xmlns:cx2="http://schemas.microsoft.com/office/drawing/2015/10/21/chartex" xmlns:cx3="http://schemas.microsoft.com/office/drawing/2016/5/9/chartex" xmlns:cx4="http://schemas.microsoft.com/office/drawing/2016/5/10/chartex" xmlns:cx5="http://schemas.microsoft.com/office/drawing/2016/5/11/chartex" xmlns:cx6="http://schemas.microsoft.com/office/drawing/2016/5/12/chartex" xmlns:cx7="http://schemas.microsoft.com/office/drawing/2016/5/13/chartex" xmlns:cx8="http://schemas.microsoft.com/office/drawing/2016/5/14/chartex" xmlns:mc="http://schemas.openxmlformats.org/markup-compatibility/2006" xmlns:aink="http://schemas.microsoft.com/office/drawing/2016/ink" xmlns:am3d="http://schemas.microsoft.com/office/drawing/2017/model3d" xmlns:o="urn:schemas-microsoft-com:office:office" xmlns:r="http://schemas.openxmlformats.org/officeDocument/2006/relationships" xmlns:m="http://schemas.openxmlformats.org/officeDocument/2006/math" xmlns:v="urn:schemas-microsoft-com:vml" xmlns:wp14="http://schemas.microsoft.com/office/word/2010/wordprocessingDrawing" xmlns:wp="http://schemas.openxmlformats.org/drawingml/2006/wordprocessingDrawing" xmlns:w10="urn:schemas-microsoft-com:office:word" xmlns:w="http://schemas.openxmlformats.org/wordprocessingml/2006/main" xmlns:w14="http://schemas.microsoft.com/office/word/2010/wordml" xmlns:w15="http://schemas.microsoft.com/office/word/2012/wordml" xmlns:w16cid="http://schemas.microsoft.com/office/word/2016/wordml/cid" xmlns:w16se="http://schemas.microsoft.com/office/word/2015/wordml/symex" xmlns:wpg="http://schemas.microsoft.com/office/word/2010/wordprocessingGroup" xmlns:wpi="http://schemas.microsoft.com/office/word/2010/wordprocessingInk" xmlns:wne="http://schemas.microsoft.com/office/word/2006/wordml" xmlns:wps="http://schemas.microsoft.com/office/word/2010/wordprocessingShape" mc:Ignorable="w14 w15 w16se w16cid wp14">
   <w:footnote w:type="separator" w:id="-1">
     <w:p>
       <w:pPr>
@@ -961,7 +1404,7 @@
 </file>
 
 <file path=word/numbering.xml><?xml version="1.0" encoding="utf-8"?>
-<w:numbering xmlns:wpc="http://schemas.microsoft.com/office/word/2010/wordprocessingCanvas" xmlns:cx="http://schemas.microsoft.com/office/drawing/2014/chartex" xmlns:cx1="http://schemas.microsoft.com/office/drawing/2015/9/8/chartex" xmlns:mc="http://schemas.openxmlformats.org/markup-compatibility/2006" xmlns:o="urn:schemas-microsoft-com:office:office" xmlns:r="http://schemas.openxmlformats.org/officeDocument/2006/relationships" xmlns:m="http://schemas.openxmlformats.org/officeDocument/2006/math" xmlns:v="urn:schemas-microsoft-com:vml" xmlns:wp14="http://schemas.microsoft.com/office/word/2010/wordprocessingDrawing" xmlns:wp="http://schemas.openxmlformats.org/drawingml/2006/wordprocessingDrawing" xmlns:w10="urn:schemas-microsoft-com:office:word" xmlns:w="http://schemas.openxmlformats.org/wordprocessingml/2006/main" xmlns:w14="http://schemas.microsoft.com/office/word/2010/wordml" xmlns:w15="http://schemas.microsoft.com/office/word/2012/wordml" xmlns:w16se="http://schemas.microsoft.com/office/word/2015/wordml/symex" xmlns:wpg="http://schemas.microsoft.com/office/word/2010/wordprocessingGroup" xmlns:wpi="http://schemas.microsoft.com/office/word/2010/wordprocessingInk" xmlns:wne="http://schemas.microsoft.com/office/word/2006/wordml" xmlns:wps="http://schemas.microsoft.com/office/word/2010/wordprocessingShape" mc:Ignorable="w14 w15 w16se wp14">
+<w:numbering xmlns:wpc="http://schemas.microsoft.com/office/word/2010/wordprocessingCanvas" xmlns:cx="http://schemas.microsoft.com/office/drawing/2014/chartex" xmlns:cx1="http://schemas.microsoft.com/office/drawing/2015/9/8/chartex" xmlns:cx2="http://schemas.microsoft.com/office/drawing/2015/10/21/chartex" xmlns:cx3="http://schemas.microsoft.com/office/drawing/2016/5/9/chartex" xmlns:cx4="http://schemas.microsoft.com/office/drawing/2016/5/10/chartex" xmlns:cx5="http://schemas.microsoft.com/office/drawing/2016/5/11/chartex" xmlns:cx6="http://schemas.microsoft.com/office/drawing/2016/5/12/chartex" xmlns:cx7="http://schemas.microsoft.com/office/drawing/2016/5/13/chartex" xmlns:cx8="http://schemas.microsoft.com/office/drawing/2016/5/14/chartex" xmlns:mc="http://schemas.openxmlformats.org/markup-compatibility/2006" xmlns:aink="http://schemas.microsoft.com/office/drawing/2016/ink" xmlns:am3d="http://schemas.microsoft.com/office/drawing/2017/model3d" xmlns:o="urn:schemas-microsoft-com:office:office" xmlns:r="http://schemas.openxmlformats.org/officeDocument/2006/relationships" xmlns:m="http://schemas.openxmlformats.org/officeDocument/2006/math" xmlns:v="urn:schemas-microsoft-com:vml" xmlns:wp14="http://schemas.microsoft.com/office/word/2010/wordprocessingDrawing" xmlns:wp="http://schemas.openxmlformats.org/drawingml/2006/wordprocessingDrawing" xmlns:w10="urn:schemas-microsoft-com:office:word" xmlns:w="http://schemas.openxmlformats.org/wordprocessingml/2006/main" xmlns:w14="http://schemas.microsoft.com/office/word/2010/wordml" xmlns:w15="http://schemas.microsoft.com/office/word/2012/wordml" xmlns:w16cid="http://schemas.microsoft.com/office/word/2016/wordml/cid" xmlns:w16se="http://schemas.microsoft.com/office/word/2015/wordml/symex" xmlns:wpg="http://schemas.microsoft.com/office/word/2010/wordprocessingGroup" xmlns:wpi="http://schemas.microsoft.com/office/word/2010/wordprocessingInk" xmlns:wne="http://schemas.microsoft.com/office/word/2006/wordml" xmlns:wps="http://schemas.microsoft.com/office/word/2010/wordprocessingShape" mc:Ignorable="w14 w15 w16se w16cid wp14">
   <w:abstractNum w:abstractNumId="0" w15:restartNumberingAfterBreak="0">
     <w:nsid w:val="5C2D743A"/>
     <w:multiLevelType w:val="hybridMultilevel"/>
@@ -1081,7 +1524,7 @@
 </file>
 
 <file path=word/styles.xml><?xml version="1.0" encoding="utf-8"?>
-<w:styles xmlns:mc="http://schemas.openxmlformats.org/markup-compatibility/2006" xmlns:r="http://schemas.openxmlformats.org/officeDocument/2006/relationships" xmlns:w="http://schemas.openxmlformats.org/wordprocessingml/2006/main" xmlns:w14="http://schemas.microsoft.com/office/word/2010/wordml" xmlns:w15="http://schemas.microsoft.com/office/word/2012/wordml" xmlns:w16se="http://schemas.microsoft.com/office/word/2015/wordml/symex" mc:Ignorable="w14 w15 w16se">
+<w:styles xmlns:mc="http://schemas.openxmlformats.org/markup-compatibility/2006" xmlns:r="http://schemas.openxmlformats.org/officeDocument/2006/relationships" xmlns:w="http://schemas.openxmlformats.org/wordprocessingml/2006/main" xmlns:w14="http://schemas.microsoft.com/office/word/2010/wordml" xmlns:w15="http://schemas.microsoft.com/office/word/2012/wordml" xmlns:w16cid="http://schemas.microsoft.com/office/word/2016/wordml/cid" xmlns:w16se="http://schemas.microsoft.com/office/word/2015/wordml/symex" mc:Ignorable="w14 w15 w16se w16cid">
   <w:docDefaults>
     <w:rPrDefault>
       <w:rPr>
@@ -1097,7 +1540,7 @@
       </w:pPr>
     </w:pPrDefault>
   </w:docDefaults>
-  <w:latentStyles w:defLockedState="0" w:defUIPriority="99" w:defSemiHidden="0" w:defUnhideWhenUsed="0" w:defQFormat="0" w:count="371">
+  <w:latentStyles w:defLockedState="0" w:defUIPriority="99" w:defSemiHidden="0" w:defUnhideWhenUsed="0" w:defQFormat="0" w:count="376">
     <w:lsdException w:name="Normal" w:uiPriority="0" w:qFormat="1"/>
     <w:lsdException w:name="heading 1" w:uiPriority="9" w:qFormat="1"/>
     <w:lsdException w:name="heading 2" w:semiHidden="1" w:uiPriority="9" w:unhideWhenUsed="1" w:qFormat="1"/>
@@ -1203,7 +1646,6 @@
     <w:lsdException w:name="HTML Sample" w:semiHidden="1" w:unhideWhenUsed="1"/>
     <w:lsdException w:name="HTML Typewriter" w:semiHidden="1" w:unhideWhenUsed="1"/>
     <w:lsdException w:name="HTML Variable" w:semiHidden="1" w:unhideWhenUsed="1"/>
-    <w:lsdException w:name="Normal Table" w:semiHidden="1" w:unhideWhenUsed="1"/>
     <w:lsdException w:name="annotation subject" w:semiHidden="1" w:unhideWhenUsed="1"/>
     <w:lsdException w:name="No List" w:semiHidden="1" w:unhideWhenUsed="1"/>
     <w:lsdException w:name="Outline List 1" w:semiHidden="1" w:unhideWhenUsed="1"/>
@@ -1246,11 +1688,8 @@
     <w:lsdException w:name="Table Contemporary" w:semiHidden="1" w:unhideWhenUsed="1"/>
     <w:lsdException w:name="Table Elegant" w:semiHidden="1" w:unhideWhenUsed="1"/>
     <w:lsdException w:name="Table Professional" w:semiHidden="1" w:unhideWhenUsed="1"/>
-    <w:lsdException w:name="Table Subtle 1" w:semiHidden="1" w:unhideWhenUsed="1"/>
     <w:lsdException w:name="Table Subtle 2" w:semiHidden="1" w:unhideWhenUsed="1"/>
     <w:lsdException w:name="Table Web 1" w:semiHidden="1" w:unhideWhenUsed="1"/>
-    <w:lsdException w:name="Table Web 2" w:semiHidden="1" w:unhideWhenUsed="1"/>
-    <w:lsdException w:name="Table Web 3" w:semiHidden="1" w:unhideWhenUsed="1"/>
     <w:lsdException w:name="Balloon Text" w:semiHidden="1" w:unhideWhenUsed="1"/>
     <w:lsdException w:name="Table Grid" w:uiPriority="39"/>
     <w:lsdException w:name="Table Theme" w:semiHidden="1" w:unhideWhenUsed="1"/>
@@ -1469,6 +1908,11 @@
     <w:lsdException w:name="List Table 5 Dark Accent 6" w:uiPriority="50"/>
     <w:lsdException w:name="List Table 6 Colorful Accent 6" w:uiPriority="51"/>
     <w:lsdException w:name="List Table 7 Colorful Accent 6" w:uiPriority="52"/>
+    <w:lsdException w:name="Mention" w:semiHidden="1" w:unhideWhenUsed="1"/>
+    <w:lsdException w:name="Smart Hyperlink" w:semiHidden="1" w:unhideWhenUsed="1"/>
+    <w:lsdException w:name="Hashtag" w:semiHidden="1" w:unhideWhenUsed="1"/>
+    <w:lsdException w:name="Unresolved Mention" w:semiHidden="1" w:unhideWhenUsed="1"/>
+    <w:lsdException w:name="Smart Link" w:semiHidden="1" w:unhideWhenUsed="1"/>
   </w:latentStyles>
   <w:style w:type="paragraph" w:default="1" w:styleId="Normal">
     <w:name w:val="Normal"/>
@@ -1477,7 +1921,6 @@
   <w:style w:type="character" w:default="1" w:styleId="Fuentedeprrafopredeter">
     <w:name w:val="Default Paragraph Font"/>
     <w:uiPriority w:val="1"/>
-    <w:semiHidden/>
     <w:unhideWhenUsed/>
   </w:style>
   <w:style w:type="table" w:default="1" w:styleId="Tablanormal">

</xml_diff>

<commit_message>
Changes in the word
</commit_message>
<xml_diff>
--- a/Quora Insincere Questions Classification.docx
+++ b/Quora Insincere Questions Classification.docx
@@ -8,27 +8,170 @@
           <w:rFonts w:ascii="Arial" w:hAnsi="Arial" w:cs="Arial"/>
           <w:b/>
           <w:bCs/>
-          <w:color w:val="000000"/>
-          <w:sz w:val="40"/>
+          <w:color w:val="2F5496" w:themeColor="accent1" w:themeShade="BF"/>
+          <w:sz w:val="36"/>
           <w:szCs w:val="40"/>
           <w:lang w:val="en-GB"/>
         </w:rPr>
       </w:pPr>
-      <w:r>
-        <w:rPr>
-          <w:rFonts w:ascii="Arial" w:hAnsi="Arial" w:cs="Arial"/>
-          <w:b/>
-          <w:bCs/>
-          <w:color w:val="000000"/>
-          <w:sz w:val="40"/>
+    </w:p>
+    <w:p>
+      <w:pPr>
+        <w:rPr>
+          <w:rFonts w:ascii="Arial" w:hAnsi="Arial" w:cs="Arial"/>
+          <w:b/>
+          <w:bCs/>
+          <w:color w:val="2F5496" w:themeColor="accent1" w:themeShade="BF"/>
+          <w:sz w:val="36"/>
           <w:szCs w:val="40"/>
           <w:lang w:val="en-GB"/>
         </w:rPr>
+      </w:pPr>
+    </w:p>
+    <w:p>
+      <w:pPr>
+        <w:jc w:val="center"/>
+        <w:rPr>
+          <w:rFonts w:ascii="Arial" w:hAnsi="Arial" w:cs="Arial"/>
+          <w:b/>
+          <w:bCs/>
+          <w:color w:val="2F5496" w:themeColor="accent1" w:themeShade="BF"/>
+          <w:sz w:val="36"/>
+          <w:szCs w:val="40"/>
+          <w:lang w:val="en-GB"/>
+        </w:rPr>
+      </w:pPr>
+      <w:r>
+        <w:rPr>
+          <w:rFonts w:ascii="Arial" w:hAnsi="Arial" w:cs="Arial"/>
+          <w:b/>
+          <w:bCs/>
+          <w:color w:val="2F5496" w:themeColor="accent1" w:themeShade="BF"/>
+          <w:sz w:val="36"/>
+          <w:szCs w:val="40"/>
+          <w:lang w:val="en-GB"/>
+        </w:rPr>
+        <w:t>Kaggle Competition</w:t>
+      </w:r>
+      <w:r>
+        <w:rPr>
+          <w:rFonts w:ascii="Arial" w:hAnsi="Arial" w:cs="Arial"/>
+          <w:b/>
+          <w:bCs/>
+          <w:color w:val="2F5496" w:themeColor="accent1" w:themeShade="BF"/>
+          <w:sz w:val="36"/>
+          <w:szCs w:val="40"/>
+          <w:lang w:val="en-GB"/>
+        </w:rPr>
+        <w:t xml:space="preserve"> </w:t>
+      </w:r>
+      <w:r>
+        <w:rPr>
+          <w:rFonts w:ascii="Arial" w:hAnsi="Arial" w:cs="Arial"/>
+          <w:b/>
+          <w:bCs/>
+          <w:color w:val="2F5496" w:themeColor="accent1" w:themeShade="BF"/>
+          <w:sz w:val="36"/>
+          <w:szCs w:val="40"/>
+          <w:lang w:val="en-GB"/>
+        </w:rPr>
+        <w:t>–</w:t>
+      </w:r>
+      <w:r>
+        <w:rPr>
+          <w:rFonts w:ascii="Arial" w:hAnsi="Arial" w:cs="Arial"/>
+          <w:b/>
+          <w:bCs/>
+          <w:color w:val="2F5496" w:themeColor="accent1" w:themeShade="BF"/>
+          <w:sz w:val="36"/>
+          <w:szCs w:val="40"/>
+          <w:lang w:val="en-GB"/>
+        </w:rPr>
+        <w:t xml:space="preserve"> NLP</w:t>
+      </w:r>
+    </w:p>
+    <w:p>
+      <w:pPr>
+        <w:jc w:val="center"/>
+        <w:rPr>
+          <w:rFonts w:ascii="Arial" w:hAnsi="Arial" w:cs="Arial"/>
+          <w:b/>
+          <w:bCs/>
+          <w:color w:val="2F5496" w:themeColor="accent1" w:themeShade="BF"/>
+          <w:sz w:val="36"/>
+          <w:szCs w:val="40"/>
+          <w:lang w:val="en-GB"/>
+        </w:rPr>
+      </w:pPr>
+    </w:p>
+    <w:p>
+      <w:pPr>
+        <w:jc w:val="center"/>
+        <w:rPr>
+          <w:rFonts w:ascii="Arial" w:hAnsi="Arial" w:cs="Arial"/>
+          <w:b/>
+          <w:bCs/>
+          <w:color w:val="2F5496" w:themeColor="accent1" w:themeShade="BF"/>
+          <w:sz w:val="36"/>
+          <w:szCs w:val="40"/>
+          <w:lang w:val="en-GB"/>
+        </w:rPr>
+      </w:pPr>
+    </w:p>
+    <w:p>
+      <w:pPr>
+        <w:jc w:val="center"/>
+        <w:rPr>
+          <w:rFonts w:ascii="Arial" w:hAnsi="Arial" w:cs="Arial"/>
+          <w:b/>
+          <w:bCs/>
+          <w:color w:val="000000"/>
+          <w:sz w:val="72"/>
+          <w:szCs w:val="40"/>
+          <w:lang w:val="en-GB"/>
+        </w:rPr>
+      </w:pPr>
+      <w:r>
+        <w:rPr>
+          <w:rFonts w:ascii="Arial" w:hAnsi="Arial" w:cs="Arial"/>
+          <w:b/>
+          <w:bCs/>
+          <w:color w:val="000000"/>
+          <w:sz w:val="72"/>
+          <w:szCs w:val="40"/>
+          <w:lang w:val="en-GB"/>
+        </w:rPr>
         <w:t>Quora Insincere Questions Classification</w:t>
       </w:r>
     </w:p>
     <w:p>
       <w:pPr>
+        <w:jc w:val="center"/>
+        <w:rPr>
+          <w:rFonts w:ascii="Arial" w:hAnsi="Arial" w:cs="Arial"/>
+          <w:b/>
+          <w:bCs/>
+          <w:color w:val="000000"/>
+          <w:sz w:val="28"/>
+          <w:szCs w:val="40"/>
+          <w:lang w:val="en-GB"/>
+        </w:rPr>
+      </w:pPr>
+      <w:r>
+        <w:rPr>
+          <w:rFonts w:ascii="Arial" w:hAnsi="Arial" w:cs="Arial"/>
+          <w:b/>
+          <w:bCs/>
+          <w:color w:val="000000"/>
+          <w:sz w:val="28"/>
+          <w:szCs w:val="40"/>
+          <w:lang w:val="en-GB"/>
+        </w:rPr>
+        <w:t>Detect Toxic Content to Improve Online Conversations</w:t>
+      </w:r>
+    </w:p>
+    <w:p>
+      <w:pPr>
         <w:rPr>
           <w:rFonts w:ascii="Arial" w:hAnsi="Arial" w:cs="Arial"/>
           <w:b/>
@@ -45,22 +188,498 @@
         <w:rPr>
           <w:rFonts w:ascii="Arial" w:hAnsi="Arial" w:cs="Arial"/>
           <w:b/>
-          <w:sz w:val="28"/>
+          <w:bCs/>
+          <w:color w:val="000000"/>
+          <w:sz w:val="33"/>
+          <w:szCs w:val="33"/>
+          <w:lang w:val="en-GB"/>
+        </w:rPr>
+      </w:pPr>
+    </w:p>
+    <w:p>
+      <w:pPr>
+        <w:rPr>
+          <w:rFonts w:ascii="Arial" w:hAnsi="Arial" w:cs="Arial"/>
+          <w:b/>
+          <w:bCs/>
+          <w:color w:val="000000"/>
+          <w:sz w:val="33"/>
+          <w:szCs w:val="33"/>
+          <w:lang w:val="en-GB"/>
+        </w:rPr>
+      </w:pPr>
+    </w:p>
+    <w:p>
+      <w:pPr>
+        <w:rPr>
+          <w:rFonts w:ascii="Arial" w:hAnsi="Arial" w:cs="Arial"/>
+          <w:b/>
+          <w:bCs/>
+          <w:color w:val="000000"/>
+          <w:sz w:val="33"/>
+          <w:szCs w:val="33"/>
+          <w:lang w:val="en-GB"/>
+        </w:rPr>
+      </w:pPr>
+      <w:r>
+        <w:rPr>
+          <w:rFonts w:ascii="Arial" w:hAnsi="Arial" w:cs="Arial"/>
+          <w:b/>
+          <w:bCs/>
+          <w:color w:val="000000"/>
+          <w:sz w:val="33"/>
+          <w:szCs w:val="33"/>
+          <w:lang w:val="en-GB"/>
+        </w:rPr>
+        <w:t>Authors:</w:t>
+      </w:r>
+    </w:p>
+    <w:p>
+      <w:pPr>
+        <w:ind w:firstLine="708"/>
+        <w:rPr>
+          <w:rFonts w:ascii="Arial" w:hAnsi="Arial" w:cs="Arial"/>
+          <w:b/>
+          <w:bCs/>
+          <w:color w:val="000000"/>
+          <w:sz w:val="24"/>
+          <w:szCs w:val="33"/>
+        </w:rPr>
+      </w:pPr>
+      <w:r>
+        <w:rPr>
+          <w:rFonts w:ascii="Arial" w:hAnsi="Arial" w:cs="Arial"/>
+          <w:b/>
+          <w:bCs/>
+          <w:color w:val="000000"/>
+          <w:sz w:val="24"/>
+          <w:szCs w:val="33"/>
+        </w:rPr>
+        <w:t xml:space="preserve">Aleix </w:t>
+      </w:r>
+      <w:proofErr w:type="spellStart"/>
+      <w:r>
+        <w:rPr>
+          <w:rFonts w:ascii="Arial" w:hAnsi="Arial" w:cs="Arial"/>
+          <w:b/>
+          <w:bCs/>
+          <w:color w:val="000000"/>
+          <w:sz w:val="24"/>
+          <w:szCs w:val="33"/>
+        </w:rPr>
+        <w:t>Casellas</w:t>
+      </w:r>
+      <w:proofErr w:type="spellEnd"/>
+      <w:r>
+        <w:rPr>
+          <w:rFonts w:ascii="Arial" w:hAnsi="Arial" w:cs="Arial"/>
+          <w:b/>
+          <w:bCs/>
+          <w:color w:val="000000"/>
+          <w:sz w:val="24"/>
+          <w:szCs w:val="33"/>
+        </w:rPr>
+        <w:t xml:space="preserve"> Comas</w:t>
+      </w:r>
+      <w:r>
+        <w:rPr>
+          <w:rFonts w:ascii="Arial" w:hAnsi="Arial" w:cs="Arial"/>
+          <w:b/>
+          <w:bCs/>
+          <w:color w:val="000000"/>
+          <w:sz w:val="24"/>
+          <w:szCs w:val="33"/>
+        </w:rPr>
+        <w:tab/>
+      </w:r>
+    </w:p>
+    <w:p>
+      <w:pPr>
+        <w:ind w:left="708"/>
+        <w:rPr>
+          <w:rFonts w:ascii="Arial" w:hAnsi="Arial" w:cs="Arial"/>
+          <w:b/>
+          <w:bCs/>
+          <w:color w:val="000000"/>
+          <w:sz w:val="24"/>
+          <w:szCs w:val="33"/>
+        </w:rPr>
+      </w:pPr>
+      <w:r>
+        <w:rPr>
+          <w:rFonts w:ascii="Arial" w:hAnsi="Arial" w:cs="Arial"/>
+          <w:b/>
+          <w:bCs/>
+          <w:color w:val="000000"/>
+          <w:sz w:val="24"/>
+          <w:szCs w:val="33"/>
+        </w:rPr>
+        <w:t>Rubén Barco Terrones</w:t>
+      </w:r>
+    </w:p>
+    <w:p>
+      <w:pPr>
+        <w:ind w:firstLine="708"/>
+        <w:rPr>
+          <w:rFonts w:ascii="Arial" w:hAnsi="Arial" w:cs="Arial"/>
+          <w:b/>
+          <w:bCs/>
+          <w:color w:val="000000"/>
+          <w:sz w:val="24"/>
+          <w:szCs w:val="33"/>
+        </w:rPr>
+      </w:pPr>
+      <w:r>
+        <w:rPr>
+          <w:rFonts w:ascii="Arial" w:hAnsi="Arial" w:cs="Arial"/>
+          <w:b/>
+          <w:bCs/>
+          <w:color w:val="000000"/>
+          <w:sz w:val="24"/>
+          <w:szCs w:val="33"/>
+        </w:rPr>
+        <w:t xml:space="preserve">Andreu </w:t>
+      </w:r>
+      <w:proofErr w:type="spellStart"/>
+      <w:r>
+        <w:rPr>
+          <w:rFonts w:ascii="Arial" w:hAnsi="Arial" w:cs="Arial"/>
+          <w:b/>
+          <w:bCs/>
+          <w:color w:val="000000"/>
+          <w:sz w:val="24"/>
+          <w:szCs w:val="33"/>
+        </w:rPr>
+        <w:t>Masdeu</w:t>
+      </w:r>
+      <w:proofErr w:type="spellEnd"/>
+      <w:r>
+        <w:rPr>
+          <w:rFonts w:ascii="Arial" w:hAnsi="Arial" w:cs="Arial"/>
+          <w:b/>
+          <w:bCs/>
+          <w:color w:val="000000"/>
+          <w:sz w:val="24"/>
+          <w:szCs w:val="33"/>
+        </w:rPr>
+        <w:t xml:space="preserve"> Ninot</w:t>
+      </w:r>
+    </w:p>
+    <w:p>
+      <w:pPr>
+        <w:ind w:left="708"/>
+        <w:rPr>
+          <w:rFonts w:ascii="Arial" w:hAnsi="Arial" w:cs="Arial"/>
+          <w:b/>
+          <w:bCs/>
+          <w:color w:val="000000"/>
+          <w:sz w:val="24"/>
+          <w:szCs w:val="33"/>
+        </w:rPr>
+      </w:pPr>
+      <w:r>
+        <w:rPr>
+          <w:rFonts w:ascii="Arial" w:hAnsi="Arial" w:cs="Arial"/>
+          <w:b/>
+          <w:bCs/>
+          <w:color w:val="000000"/>
+          <w:sz w:val="24"/>
+          <w:szCs w:val="33"/>
+        </w:rPr>
+        <w:t>Pablo Lázaro Terrones</w:t>
+      </w:r>
+    </w:p>
+    <w:p>
+      <w:pPr>
+        <w:ind w:firstLine="708"/>
+        <w:rPr>
+          <w:rFonts w:ascii="Arial" w:hAnsi="Arial" w:cs="Arial"/>
+          <w:b/>
+          <w:bCs/>
+          <w:color w:val="000000"/>
+          <w:sz w:val="24"/>
+          <w:szCs w:val="33"/>
+        </w:rPr>
+      </w:pPr>
+      <w:r>
+        <w:rPr>
+          <w:rFonts w:ascii="Arial" w:hAnsi="Arial" w:cs="Arial"/>
+          <w:b/>
+          <w:bCs/>
+          <w:color w:val="000000"/>
+          <w:sz w:val="24"/>
+          <w:szCs w:val="33"/>
+        </w:rPr>
+        <w:t xml:space="preserve">Marco </w:t>
+      </w:r>
+      <w:proofErr w:type="spellStart"/>
+      <w:r>
+        <w:rPr>
+          <w:rFonts w:ascii="Arial" w:hAnsi="Arial" w:cs="Arial"/>
+          <w:b/>
+          <w:bCs/>
+          <w:color w:val="000000"/>
+          <w:sz w:val="24"/>
+          <w:szCs w:val="33"/>
+        </w:rPr>
+        <w:t>Gani</w:t>
+      </w:r>
+      <w:proofErr w:type="spellEnd"/>
+      <w:r>
+        <w:rPr>
+          <w:rFonts w:ascii="Arial" w:hAnsi="Arial" w:cs="Arial"/>
+          <w:b/>
+          <w:bCs/>
+          <w:color w:val="000000"/>
+          <w:sz w:val="24"/>
+          <w:szCs w:val="33"/>
+        </w:rPr>
+        <w:t xml:space="preserve"> Remane</w:t>
+      </w:r>
+    </w:p>
+    <w:p>
+      <w:pPr>
+        <w:rPr>
+          <w:rFonts w:ascii="Arial" w:hAnsi="Arial" w:cs="Arial"/>
+          <w:b/>
+          <w:bCs/>
+          <w:color w:val="000000"/>
+          <w:sz w:val="24"/>
+          <w:szCs w:val="33"/>
+        </w:rPr>
+      </w:pPr>
+    </w:p>
+    <w:p>
+      <w:pPr>
+        <w:rPr>
+          <w:rFonts w:ascii="Arial" w:hAnsi="Arial" w:cs="Arial"/>
+          <w:b/>
+          <w:bCs/>
+          <w:color w:val="000000"/>
+          <w:sz w:val="24"/>
+          <w:szCs w:val="33"/>
+        </w:rPr>
+      </w:pPr>
+    </w:p>
+    <w:p>
+      <w:pPr>
+        <w:rPr>
+          <w:rFonts w:ascii="Arial" w:hAnsi="Arial" w:cs="Arial"/>
+          <w:b/>
+          <w:bCs/>
+          <w:color w:val="000000"/>
+          <w:sz w:val="24"/>
+          <w:szCs w:val="33"/>
+        </w:rPr>
+      </w:pPr>
+    </w:p>
+    <w:p>
+      <w:pPr>
+        <w:rPr>
+          <w:rFonts w:ascii="Arial" w:hAnsi="Arial" w:cs="Arial"/>
+          <w:b/>
+          <w:bCs/>
+          <w:color w:val="000000"/>
+          <w:sz w:val="24"/>
+          <w:szCs w:val="33"/>
+          <w:lang w:val="en-US"/>
+        </w:rPr>
+      </w:pPr>
+      <w:r>
+        <w:rPr>
+          <w:rFonts w:ascii="Arial" w:hAnsi="Arial" w:cs="Arial"/>
+          <w:b/>
+          <w:bCs/>
+          <w:color w:val="000000"/>
+          <w:sz w:val="24"/>
+          <w:szCs w:val="33"/>
+          <w:lang w:val="en-US"/>
+        </w:rPr>
+        <w:t>Master on Fundamental Principles o</w:t>
+      </w:r>
+      <w:r>
+        <w:rPr>
+          <w:rFonts w:ascii="Arial" w:hAnsi="Arial" w:cs="Arial"/>
+          <w:b/>
+          <w:bCs/>
+          <w:color w:val="000000"/>
+          <w:sz w:val="24"/>
+          <w:szCs w:val="33"/>
+          <w:lang w:val="en-US"/>
+        </w:rPr>
+        <w:t>f Data Science</w:t>
+      </w:r>
+    </w:p>
+    <w:p>
+      <w:pPr>
+        <w:rPr>
+          <w:rFonts w:ascii="Arial" w:hAnsi="Arial" w:cs="Arial"/>
+          <w:b/>
+          <w:bCs/>
+          <w:color w:val="000000"/>
+          <w:sz w:val="24"/>
+          <w:szCs w:val="33"/>
+          <w:lang w:val="en-US"/>
+        </w:rPr>
+      </w:pPr>
+      <w:r>
+        <w:rPr>
+          <w:rFonts w:ascii="Arial" w:hAnsi="Arial" w:cs="Arial"/>
+          <w:b/>
+          <w:bCs/>
+          <w:color w:val="000000"/>
+          <w:sz w:val="24"/>
+          <w:szCs w:val="33"/>
+          <w:lang w:val="en-US"/>
+        </w:rPr>
+        <w:t>Natural Language Processing</w:t>
+      </w:r>
+    </w:p>
+    <w:p>
+      <w:pPr>
+        <w:rPr>
+          <w:rFonts w:ascii="Arial" w:hAnsi="Arial" w:cs="Arial"/>
+          <w:b/>
+          <w:bCs/>
+          <w:color w:val="000000"/>
+          <w:sz w:val="24"/>
+          <w:szCs w:val="33"/>
+          <w:lang w:val="en-US"/>
+        </w:rPr>
+      </w:pPr>
+      <w:r>
+        <w:rPr>
+          <w:rFonts w:ascii="Arial" w:hAnsi="Arial" w:cs="Arial"/>
+          <w:b/>
+          <w:bCs/>
+          <w:color w:val="000000"/>
+          <w:sz w:val="24"/>
+          <w:szCs w:val="33"/>
+          <w:lang w:val="en-US"/>
+        </w:rPr>
+        <w:t>23</w:t>
+      </w:r>
+      <w:r>
+        <w:rPr>
+          <w:rFonts w:ascii="Arial" w:hAnsi="Arial" w:cs="Arial"/>
+          <w:b/>
+          <w:bCs/>
+          <w:color w:val="000000"/>
+          <w:sz w:val="24"/>
+          <w:szCs w:val="33"/>
+          <w:vertAlign w:val="superscript"/>
+          <w:lang w:val="en-US"/>
+        </w:rPr>
+        <w:t>rd</w:t>
+      </w:r>
+      <w:r>
+        <w:rPr>
+          <w:rFonts w:ascii="Arial" w:hAnsi="Arial" w:cs="Arial"/>
+          <w:b/>
+          <w:bCs/>
+          <w:color w:val="000000"/>
+          <w:sz w:val="24"/>
+          <w:szCs w:val="33"/>
+          <w:lang w:val="en-US"/>
+        </w:rPr>
+        <w:t xml:space="preserve"> of </w:t>
+      </w:r>
+      <w:r>
+        <w:rPr>
+          <w:rFonts w:ascii="Arial" w:hAnsi="Arial" w:cs="Arial"/>
+          <w:b/>
+          <w:bCs/>
+          <w:color w:val="000000"/>
+          <w:sz w:val="24"/>
+          <w:szCs w:val="33"/>
+          <w:lang w:val="en-US"/>
+        </w:rPr>
+        <w:t>April</w:t>
+      </w:r>
+      <w:r>
+        <w:rPr>
+          <w:rFonts w:ascii="Arial" w:hAnsi="Arial" w:cs="Arial"/>
+          <w:b/>
+          <w:bCs/>
+          <w:color w:val="000000"/>
+          <w:sz w:val="24"/>
+          <w:szCs w:val="33"/>
+          <w:lang w:val="en-US"/>
+        </w:rPr>
+        <w:t xml:space="preserve"> 2019</w:t>
+      </w:r>
+    </w:p>
+    <w:p>
+      <w:pPr>
+        <w:rPr>
+          <w:rFonts w:ascii="Arial" w:hAnsi="Arial" w:cs="Arial"/>
+          <w:b/>
+          <w:bCs/>
+          <w:color w:val="000000"/>
+          <w:sz w:val="24"/>
+          <w:szCs w:val="33"/>
+          <w:lang w:val="en-US"/>
+        </w:rPr>
+      </w:pPr>
+    </w:p>
+    <w:p>
+      <w:pPr>
+        <w:rPr>
+          <w:rFonts w:ascii="Arial" w:hAnsi="Arial" w:cs="Arial"/>
+          <w:b/>
+          <w:bCs/>
+          <w:color w:val="000000"/>
+          <w:sz w:val="24"/>
+          <w:szCs w:val="33"/>
+          <w:lang w:val="en-US"/>
+        </w:rPr>
+      </w:pPr>
+    </w:p>
+    <w:p>
+      <w:pPr>
+        <w:rPr>
+          <w:rFonts w:ascii="Arial" w:hAnsi="Arial" w:cs="Arial"/>
+          <w:b/>
+          <w:bCs/>
+          <w:color w:val="000000"/>
+          <w:sz w:val="24"/>
+          <w:szCs w:val="33"/>
+          <w:lang w:val="en-US"/>
+        </w:rPr>
+      </w:pPr>
+    </w:p>
+    <w:p>
+      <w:pPr>
+        <w:rPr>
+          <w:rFonts w:ascii="Arial" w:hAnsi="Arial" w:cs="Arial"/>
+          <w:b/>
+          <w:bCs/>
+          <w:color w:val="000000"/>
+          <w:sz w:val="24"/>
+          <w:szCs w:val="33"/>
+          <w:lang w:val="en-US"/>
+        </w:rPr>
+      </w:pPr>
+    </w:p>
+    <w:p>
+      <w:pPr>
+        <w:rPr>
+          <w:rFonts w:ascii="Arial" w:hAnsi="Arial" w:cs="Arial"/>
+          <w:b/>
+          <w:sz w:val="32"/>
           <w:szCs w:val="28"/>
-          <w:u w:val="single"/>
-          <w:lang w:val="en-GB"/>
-        </w:rPr>
-      </w:pPr>
-      <w:r>
-        <w:rPr>
-          <w:rFonts w:ascii="Arial" w:hAnsi="Arial" w:cs="Arial"/>
-          <w:b/>
-          <w:sz w:val="28"/>
+          <w:lang w:val="en-GB"/>
+        </w:rPr>
+      </w:pPr>
+      <w:r>
+        <w:rPr>
+          <w:rFonts w:ascii="Arial" w:hAnsi="Arial" w:cs="Arial"/>
+          <w:b/>
+          <w:sz w:val="32"/>
           <w:szCs w:val="28"/>
-          <w:u w:val="single"/>
-          <w:lang w:val="en-GB"/>
-        </w:rPr>
-        <w:t>Methodology:</w:t>
+          <w:lang w:val="en-GB"/>
+        </w:rPr>
+        <w:t>Methodology</w:t>
       </w:r>
     </w:p>
     <w:p>
@@ -629,188 +1248,6 @@
       <w:pPr>
         <w:jc w:val="both"/>
         <w:rPr>
-          <w:lang w:val="en-US"/>
-        </w:rPr>
-      </w:pPr>
-      <w:r>
-        <w:rPr>
-          <w:rFonts w:ascii="Arial" w:hAnsi="Arial" w:cs="Arial"/>
-          <w:lang w:val="en-GB"/>
-        </w:rPr>
-        <w:t>For</w:t>
-      </w:r>
-      <w:r>
-        <w:rPr>
-          <w:rFonts w:ascii="Arial" w:hAnsi="Arial" w:cs="Arial"/>
-          <w:lang w:val="en-GB"/>
-        </w:rPr>
-        <w:t xml:space="preserve"> the </w:t>
-      </w:r>
-      <w:r>
-        <w:rPr>
-          <w:rFonts w:ascii="Arial" w:hAnsi="Arial" w:cs="Arial"/>
-          <w:i/>
-          <w:lang w:val="en-GB"/>
-        </w:rPr>
-        <w:t>word2ve</w:t>
-      </w:r>
-      <w:r>
-        <w:rPr>
-          <w:rFonts w:ascii="Arial" w:hAnsi="Arial" w:cs="Arial"/>
-          <w:i/>
-          <w:lang w:val="en-GB"/>
-        </w:rPr>
-        <w:t xml:space="preserve">c </w:t>
-      </w:r>
-      <w:r>
-        <w:rPr>
-          <w:rFonts w:ascii="Arial" w:hAnsi="Arial" w:cs="Arial"/>
-          <w:lang w:val="en-GB"/>
-        </w:rPr>
-        <w:t>experiments, we have implemented the ‘</w:t>
-      </w:r>
-      <w:r>
-        <w:rPr>
-          <w:rFonts w:ascii="Arial" w:hAnsi="Arial" w:cs="Arial"/>
-          <w:i/>
-          <w:lang w:val="en-GB"/>
-        </w:rPr>
-        <w:t>word2vec</w:t>
-      </w:r>
-      <w:r>
-        <w:rPr>
-          <w:rFonts w:ascii="Arial" w:hAnsi="Arial" w:cs="Arial"/>
-          <w:i/>
-          <w:lang w:val="en-GB"/>
-        </w:rPr>
-        <w:t>’</w:t>
-      </w:r>
-      <w:r>
-        <w:rPr>
-          <w:rFonts w:ascii="Arial" w:hAnsi="Arial" w:cs="Arial"/>
-          <w:lang w:val="en-GB"/>
-        </w:rPr>
-        <w:t xml:space="preserve"> function from the </w:t>
-      </w:r>
-      <w:r>
-        <w:rPr>
-          <w:rFonts w:ascii="Arial" w:hAnsi="Arial" w:cs="Arial"/>
-          <w:i/>
-          <w:lang w:val="en-GB"/>
-        </w:rPr>
-        <w:t>‘</w:t>
-      </w:r>
-      <w:proofErr w:type="spellStart"/>
-      <w:proofErr w:type="gramStart"/>
-      <w:r>
-        <w:rPr>
-          <w:rFonts w:ascii="Arial" w:hAnsi="Arial" w:cs="Arial"/>
-          <w:i/>
-          <w:lang w:val="en-GB"/>
-        </w:rPr>
-        <w:t>gensim.models</w:t>
-      </w:r>
-      <w:proofErr w:type="spellEnd"/>
-      <w:proofErr w:type="gramEnd"/>
-      <w:r>
-        <w:rPr>
-          <w:rFonts w:ascii="Arial" w:hAnsi="Arial" w:cs="Arial"/>
-          <w:i/>
-          <w:lang w:val="en-GB"/>
-        </w:rPr>
-        <w:t>’</w:t>
-      </w:r>
-      <w:r>
-        <w:rPr>
-          <w:rFonts w:ascii="Arial" w:hAnsi="Arial" w:cs="Arial"/>
-          <w:lang w:val="en-GB"/>
-        </w:rPr>
-        <w:t xml:space="preserve"> library. In general, in these experiments we have used a very simple </w:t>
-      </w:r>
-      <w:proofErr w:type="spellStart"/>
-      <w:r>
-        <w:rPr>
-          <w:rFonts w:ascii="Arial" w:hAnsi="Arial" w:cs="Arial"/>
-          <w:lang w:val="en-GB"/>
-        </w:rPr>
-        <w:t>preprocessing</w:t>
-      </w:r>
-      <w:proofErr w:type="spellEnd"/>
-      <w:r>
-        <w:rPr>
-          <w:rFonts w:ascii="Arial" w:hAnsi="Arial" w:cs="Arial"/>
-          <w:lang w:val="en-GB"/>
-        </w:rPr>
-        <w:t xml:space="preserve"> of the data: just splitting and converting the text to lowercase. </w:t>
-      </w:r>
-      <w:r>
-        <w:rPr>
-          <w:rFonts w:ascii="Arial" w:hAnsi="Arial" w:cs="Arial"/>
-          <w:lang w:val="en-GB"/>
-        </w:rPr>
-        <w:t xml:space="preserve">One reason of this procedure is that we have seen that there are some questions in the dataset written in other languages such as Russian, Arabian or Chinese. So, if the </w:t>
-      </w:r>
-      <w:r>
-        <w:rPr>
-          <w:rFonts w:ascii="Arial" w:hAnsi="Arial" w:cs="Arial"/>
-          <w:i/>
-          <w:lang w:val="en-GB"/>
-        </w:rPr>
-        <w:t>word2vec</w:t>
-      </w:r>
-      <w:r>
-        <w:rPr>
-          <w:rFonts w:ascii="Arial" w:hAnsi="Arial" w:cs="Arial"/>
-          <w:lang w:val="en-GB"/>
-        </w:rPr>
-        <w:t xml:space="preserve"> does not </w:t>
-      </w:r>
-      <w:r>
-        <w:rPr>
-          <w:rFonts w:ascii="Arial" w:hAnsi="Arial" w:cs="Arial"/>
-          <w:lang w:val="en-GB"/>
-        </w:rPr>
-        <w:t>have</w:t>
-      </w:r>
-      <w:r>
-        <w:rPr>
-          <w:rFonts w:ascii="Arial" w:hAnsi="Arial" w:cs="Arial"/>
-          <w:lang w:val="en-GB"/>
-        </w:rPr>
-        <w:t xml:space="preserve"> these kinds of words in the construction of the vocabulary, when we use the regressor (i.e. the Logistic Regressor) we are going to obtain a lot of </w:t>
-      </w:r>
-      <w:proofErr w:type="spellStart"/>
-      <w:r>
-        <w:rPr>
-          <w:rFonts w:ascii="Arial" w:hAnsi="Arial" w:cs="Arial"/>
-          <w:lang w:val="en-GB"/>
-        </w:rPr>
-        <w:t>NaN</w:t>
-      </w:r>
-      <w:proofErr w:type="spellEnd"/>
-      <w:r>
-        <w:rPr>
-          <w:rFonts w:ascii="Arial" w:hAnsi="Arial" w:cs="Arial"/>
-          <w:lang w:val="en-GB"/>
-        </w:rPr>
-        <w:t xml:space="preserve"> values. </w:t>
-      </w:r>
-      <w:bookmarkStart w:id="0" w:name="_GoBack"/>
-      <w:bookmarkEnd w:id="0"/>
-    </w:p>
-    <w:p>
-      <w:pPr>
-        <w:jc w:val="both"/>
-        <w:rPr>
-          <w:rFonts w:ascii="Arial" w:hAnsi="Arial" w:cs="Arial"/>
-          <w:lang w:val="en-GB"/>
-        </w:rPr>
-      </w:pPr>
-    </w:p>
-    <w:p>
-      <w:pPr>
-        <w:jc w:val="both"/>
-        <w:rPr>
           <w:rFonts w:ascii="Arial" w:hAnsi="Arial" w:cs="Arial"/>
           <w:lang w:val="en-GB"/>
         </w:rPr>
@@ -827,7 +1264,7 @@
           <w:rFonts w:ascii="Arial" w:hAnsi="Arial" w:cs="Arial"/>
           <w:lang w:val="en-GB"/>
         </w:rPr>
-        <w:t>having</w:t>
+        <w:t>obtaining</w:t>
       </w:r>
       <w:r>
         <w:rPr>
@@ -1115,7 +1552,6 @@
           <w:rFonts w:ascii="Arial" w:hAnsi="Arial" w:cs="Arial"/>
           <w:lang w:val="en-GB"/>
         </w:rPr>
-        <w:lastRenderedPageBreak/>
         <w:t>Multinomial Naïve Bayes</w:t>
       </w:r>
     </w:p>
@@ -1248,7 +1684,21 @@
           <w:rFonts w:ascii="Arial" w:hAnsi="Arial" w:cs="Arial"/>
           <w:lang w:val="en-GB"/>
         </w:rPr>
-        <w:t xml:space="preserve">you can see how we have implemented all the previously explained. </w:t>
+        <w:t>you can see how we have implemented all the previously explained</w:t>
+      </w:r>
+      <w:r>
+        <w:rPr>
+          <w:rFonts w:ascii="Arial" w:hAnsi="Arial" w:cs="Arial"/>
+          <w:lang w:val="en-GB"/>
+        </w:rPr>
+        <w:t xml:space="preserve"> methods</w:t>
+      </w:r>
+      <w:r>
+        <w:rPr>
+          <w:rFonts w:ascii="Arial" w:hAnsi="Arial" w:cs="Arial"/>
+          <w:lang w:val="en-GB"/>
+        </w:rPr>
+        <w:t xml:space="preserve">. </w:t>
       </w:r>
     </w:p>
     <w:p>
@@ -1259,45 +1709,296 @@
           <w:lang w:val="en-GB"/>
         </w:rPr>
       </w:pPr>
-    </w:p>
-    <w:p>
-      <w:pPr>
+      <w:r>
+        <w:rPr>
+          <w:rFonts w:ascii="Arial" w:hAnsi="Arial" w:cs="Arial"/>
+          <w:lang w:val="en-GB"/>
+        </w:rPr>
+        <w:lastRenderedPageBreak/>
+        <w:t xml:space="preserve">For the </w:t>
+      </w:r>
+      <w:r>
+        <w:rPr>
+          <w:rFonts w:ascii="Arial" w:hAnsi="Arial" w:cs="Arial"/>
+          <w:i/>
+          <w:lang w:val="en-GB"/>
+        </w:rPr>
+        <w:t>word2ve</w:t>
+      </w:r>
+      <w:r>
+        <w:rPr>
+          <w:rFonts w:ascii="Arial" w:hAnsi="Arial" w:cs="Arial"/>
+          <w:i/>
+          <w:lang w:val="en-GB"/>
+        </w:rPr>
+        <w:t xml:space="preserve">c </w:t>
+      </w:r>
+      <w:r>
+        <w:rPr>
+          <w:rFonts w:ascii="Arial" w:hAnsi="Arial" w:cs="Arial"/>
+          <w:lang w:val="en-GB"/>
+        </w:rPr>
+        <w:t>experiments, we have implemented the ‘</w:t>
+      </w:r>
+      <w:r>
+        <w:rPr>
+          <w:rFonts w:ascii="Arial" w:hAnsi="Arial" w:cs="Arial"/>
+          <w:i/>
+          <w:lang w:val="en-GB"/>
+        </w:rPr>
+        <w:t>word2vec</w:t>
+      </w:r>
+      <w:r>
+        <w:rPr>
+          <w:rFonts w:ascii="Arial" w:hAnsi="Arial" w:cs="Arial"/>
+          <w:i/>
+          <w:lang w:val="en-GB"/>
+        </w:rPr>
+        <w:t>’</w:t>
+      </w:r>
+      <w:r>
+        <w:rPr>
+          <w:rFonts w:ascii="Arial" w:hAnsi="Arial" w:cs="Arial"/>
+          <w:lang w:val="en-GB"/>
+        </w:rPr>
+        <w:t xml:space="preserve"> function from the </w:t>
+      </w:r>
+      <w:r>
+        <w:rPr>
+          <w:rFonts w:ascii="Arial" w:hAnsi="Arial" w:cs="Arial"/>
+          <w:i/>
+          <w:lang w:val="en-GB"/>
+        </w:rPr>
+        <w:t>‘</w:t>
+      </w:r>
+      <w:proofErr w:type="spellStart"/>
+      <w:proofErr w:type="gramStart"/>
+      <w:r>
+        <w:rPr>
+          <w:rFonts w:ascii="Arial" w:hAnsi="Arial" w:cs="Arial"/>
+          <w:i/>
+          <w:lang w:val="en-GB"/>
+        </w:rPr>
+        <w:t>gensim.models</w:t>
+      </w:r>
+      <w:proofErr w:type="spellEnd"/>
+      <w:proofErr w:type="gramEnd"/>
+      <w:r>
+        <w:rPr>
+          <w:rFonts w:ascii="Arial" w:hAnsi="Arial" w:cs="Arial"/>
+          <w:i/>
+          <w:lang w:val="en-GB"/>
+        </w:rPr>
+        <w:t>’</w:t>
+      </w:r>
+      <w:r>
+        <w:rPr>
+          <w:rFonts w:ascii="Arial" w:hAnsi="Arial" w:cs="Arial"/>
+          <w:lang w:val="en-GB"/>
+        </w:rPr>
+        <w:t xml:space="preserve"> library. In general, in these experiments we have used a very simple </w:t>
+      </w:r>
+      <w:proofErr w:type="spellStart"/>
+      <w:r>
+        <w:rPr>
+          <w:rFonts w:ascii="Arial" w:hAnsi="Arial" w:cs="Arial"/>
+          <w:lang w:val="en-GB"/>
+        </w:rPr>
+        <w:t>preprocessing</w:t>
+      </w:r>
+      <w:proofErr w:type="spellEnd"/>
+      <w:r>
+        <w:rPr>
+          <w:rFonts w:ascii="Arial" w:hAnsi="Arial" w:cs="Arial"/>
+          <w:lang w:val="en-GB"/>
+        </w:rPr>
+        <w:t xml:space="preserve"> of the data: just splitting and converting the text to lowercase. One reason of this procedure is that we have seen that there are some questions in the dataset written in other languages such as Russian, Arabian or Chinese. So, if the </w:t>
+      </w:r>
+      <w:r>
+        <w:rPr>
+          <w:rFonts w:ascii="Arial" w:hAnsi="Arial" w:cs="Arial"/>
+          <w:i/>
+          <w:lang w:val="en-GB"/>
+        </w:rPr>
+        <w:t>word2vec</w:t>
+      </w:r>
+      <w:r>
+        <w:rPr>
+          <w:rFonts w:ascii="Arial" w:hAnsi="Arial" w:cs="Arial"/>
+          <w:lang w:val="en-GB"/>
+        </w:rPr>
+        <w:t xml:space="preserve"> does not have these kinds of words in the construction of the vocabulary, when we use the regressor (i.e. the Logistic Regressor) we are going to obtain a lot of </w:t>
+      </w:r>
+      <w:proofErr w:type="spellStart"/>
+      <w:r>
+        <w:rPr>
+          <w:rFonts w:ascii="Arial" w:hAnsi="Arial" w:cs="Arial"/>
+          <w:lang w:val="en-GB"/>
+        </w:rPr>
+        <w:t>NaN</w:t>
+      </w:r>
+      <w:proofErr w:type="spellEnd"/>
+      <w:r>
+        <w:rPr>
+          <w:rFonts w:ascii="Arial" w:hAnsi="Arial" w:cs="Arial"/>
+          <w:lang w:val="en-GB"/>
+        </w:rPr>
+        <w:t xml:space="preserve"> values.</w:t>
+      </w:r>
+      <w:r>
+        <w:rPr>
+          <w:rFonts w:ascii="Arial" w:hAnsi="Arial" w:cs="Arial"/>
+          <w:lang w:val="en-GB"/>
+        </w:rPr>
+        <w:t xml:space="preserve"> In these experiments we have tried manually some changes in the parameters of the </w:t>
+      </w:r>
+      <w:r>
+        <w:rPr>
+          <w:rFonts w:ascii="Arial" w:hAnsi="Arial" w:cs="Arial"/>
+          <w:i/>
+          <w:lang w:val="en-GB"/>
+        </w:rPr>
+        <w:t>word2vec</w:t>
+      </w:r>
+      <w:r>
+        <w:rPr>
+          <w:rFonts w:ascii="Arial" w:hAnsi="Arial" w:cs="Arial"/>
+          <w:lang w:val="en-GB"/>
+        </w:rPr>
+        <w:t xml:space="preserve"> definition:</w:t>
+      </w:r>
+    </w:p>
+    <w:p>
+      <w:pPr>
+        <w:pStyle w:val="Prrafodelista"/>
+        <w:numPr>
+          <w:ilvl w:val="0"/>
+          <w:numId w:val="1"/>
+        </w:numPr>
         <w:jc w:val="both"/>
         <w:rPr>
           <w:rFonts w:ascii="Arial" w:hAnsi="Arial" w:cs="Arial"/>
           <w:lang w:val="en-GB"/>
         </w:rPr>
       </w:pPr>
-    </w:p>
-    <w:p>
-      <w:pPr>
+      <w:r>
+        <w:rPr>
+          <w:rFonts w:ascii="Arial" w:hAnsi="Arial" w:cs="Arial"/>
+          <w:lang w:val="en-GB"/>
+        </w:rPr>
+        <w:t xml:space="preserve">Number of </w:t>
+      </w:r>
+      <w:r>
+        <w:rPr>
+          <w:rFonts w:ascii="Arial" w:hAnsi="Arial" w:cs="Arial"/>
+          <w:b/>
+          <w:lang w:val="en-GB"/>
+        </w:rPr>
+        <w:t>epochs</w:t>
+      </w:r>
+      <w:r>
+        <w:rPr>
+          <w:rFonts w:ascii="Arial" w:hAnsi="Arial" w:cs="Arial"/>
+          <w:lang w:val="en-GB"/>
+        </w:rPr>
+        <w:t>: 10 and 20 epochs</w:t>
+      </w:r>
+    </w:p>
+    <w:p>
+      <w:pPr>
+        <w:pStyle w:val="Prrafodelista"/>
+        <w:numPr>
+          <w:ilvl w:val="0"/>
+          <w:numId w:val="1"/>
+        </w:numPr>
         <w:jc w:val="both"/>
         <w:rPr>
           <w:rFonts w:ascii="Arial" w:hAnsi="Arial" w:cs="Arial"/>
-          <w:b/>
-          <w:sz w:val="28"/>
+          <w:lang w:val="en-GB"/>
+        </w:rPr>
+      </w:pPr>
+      <w:r>
+        <w:rPr>
+          <w:rFonts w:ascii="Arial" w:hAnsi="Arial" w:cs="Arial"/>
+          <w:lang w:val="en-GB"/>
+        </w:rPr>
+        <w:t xml:space="preserve">Number of </w:t>
+      </w:r>
+      <w:r>
+        <w:rPr>
+          <w:rFonts w:ascii="Arial" w:hAnsi="Arial" w:cs="Arial"/>
+          <w:b/>
+          <w:lang w:val="en-GB"/>
+        </w:rPr>
+        <w:t>features</w:t>
+      </w:r>
+      <w:r>
+        <w:rPr>
+          <w:rFonts w:ascii="Arial" w:hAnsi="Arial" w:cs="Arial"/>
+          <w:lang w:val="en-GB"/>
+        </w:rPr>
+        <w:t>: 200, 300 and 350 features</w:t>
+      </w:r>
+    </w:p>
+    <w:p>
+      <w:pPr>
+        <w:pStyle w:val="Prrafodelista"/>
+        <w:numPr>
+          <w:ilvl w:val="0"/>
+          <w:numId w:val="1"/>
+        </w:numPr>
+        <w:jc w:val="both"/>
+        <w:rPr>
+          <w:rFonts w:ascii="Arial" w:hAnsi="Arial" w:cs="Arial"/>
+          <w:lang w:val="en-GB"/>
+        </w:rPr>
+      </w:pPr>
+      <w:r>
+        <w:rPr>
+          <w:rFonts w:ascii="Arial" w:hAnsi="Arial" w:cs="Arial"/>
+          <w:b/>
+          <w:lang w:val="en-GB"/>
+        </w:rPr>
+        <w:t>Context window</w:t>
+      </w:r>
+      <w:r>
+        <w:rPr>
+          <w:rFonts w:ascii="Arial" w:hAnsi="Arial" w:cs="Arial"/>
+          <w:lang w:val="en-GB"/>
+        </w:rPr>
+        <w:t xml:space="preserve"> length: 3, 5 and 7 words for the context window</w:t>
+      </w:r>
+    </w:p>
+    <w:p>
+      <w:pPr>
+        <w:jc w:val="both"/>
+        <w:rPr>
+          <w:rFonts w:ascii="Arial" w:hAnsi="Arial" w:cs="Arial"/>
+          <w:sz w:val="24"/>
+          <w:lang w:val="en-GB"/>
+        </w:rPr>
+      </w:pPr>
+    </w:p>
+    <w:p>
+      <w:pPr>
+        <w:jc w:val="both"/>
+        <w:rPr>
+          <w:rFonts w:ascii="Arial" w:hAnsi="Arial" w:cs="Arial"/>
+          <w:b/>
+          <w:sz w:val="32"/>
           <w:szCs w:val="28"/>
-          <w:u w:val="single"/>
-          <w:lang w:val="en-GB"/>
-        </w:rPr>
-      </w:pPr>
-      <w:r>
-        <w:rPr>
-          <w:rFonts w:ascii="Arial" w:hAnsi="Arial" w:cs="Arial"/>
-          <w:lang w:val="en-GB"/>
-        </w:rPr>
-        <w:t xml:space="preserve"> </w:t>
-      </w:r>
-      <w:r>
-        <w:rPr>
-          <w:rFonts w:ascii="Arial" w:hAnsi="Arial" w:cs="Arial"/>
-          <w:b/>
-          <w:sz w:val="28"/>
+          <w:lang w:val="en-GB"/>
+        </w:rPr>
+      </w:pPr>
+      <w:r>
+        <w:rPr>
+          <w:rFonts w:ascii="Arial" w:hAnsi="Arial" w:cs="Arial"/>
+          <w:b/>
+          <w:sz w:val="32"/>
           <w:szCs w:val="28"/>
-          <w:u w:val="single"/>
-          <w:lang w:val="en-GB"/>
-        </w:rPr>
-        <w:t>Experiments:</w:t>
+          <w:lang w:val="en-GB"/>
+        </w:rPr>
+        <w:t>Experiments</w:t>
       </w:r>
     </w:p>
     <w:p>
@@ -1324,6 +2025,8 @@
           <w:lang w:val="en-GB"/>
         </w:rPr>
       </w:pPr>
+      <w:bookmarkStart w:id="0" w:name="_GoBack"/>
+      <w:bookmarkEnd w:id="0"/>
     </w:p>
     <w:p>
       <w:pPr>
@@ -1344,9 +2047,12 @@
       </w:pPr>
     </w:p>
     <w:sectPr>
+      <w:headerReference w:type="default" r:id="rId7"/>
+      <w:footerReference w:type="default" r:id="rId8"/>
       <w:pgSz w:w="11906" w:h="16838"/>
       <w:pgMar w:top="1417" w:right="1701" w:bottom="1417" w:left="1701" w:header="708" w:footer="708" w:gutter="0"/>
       <w:cols w:space="708"/>
+      <w:titlePg/>
       <w:docGrid w:linePitch="360"/>
     </w:sectPr>
   </w:body>
@@ -1378,6 +2084,48 @@
 </w:endnotes>
 </file>
 
+<file path=word/footer1.xml><?xml version="1.0" encoding="utf-8"?>
+<w:ftr xmlns:wpc="http://schemas.microsoft.com/office/word/2010/wordprocessingCanvas" xmlns:cx="http://schemas.microsoft.com/office/drawing/2014/chartex" xmlns:cx1="http://schemas.microsoft.com/office/drawing/2015/9/8/chartex" xmlns:cx2="http://schemas.microsoft.com/office/drawing/2015/10/21/chartex" xmlns:cx3="http://schemas.microsoft.com/office/drawing/2016/5/9/chartex" xmlns:cx4="http://schemas.microsoft.com/office/drawing/2016/5/10/chartex" xmlns:cx5="http://schemas.microsoft.com/office/drawing/2016/5/11/chartex" xmlns:cx6="http://schemas.microsoft.com/office/drawing/2016/5/12/chartex" xmlns:cx7="http://schemas.microsoft.com/office/drawing/2016/5/13/chartex" xmlns:cx8="http://schemas.microsoft.com/office/drawing/2016/5/14/chartex" xmlns:mc="http://schemas.openxmlformats.org/markup-compatibility/2006" xmlns:aink="http://schemas.microsoft.com/office/drawing/2016/ink" xmlns:am3d="http://schemas.microsoft.com/office/drawing/2017/model3d" xmlns:o="urn:schemas-microsoft-com:office:office" xmlns:r="http://schemas.openxmlformats.org/officeDocument/2006/relationships" xmlns:m="http://schemas.openxmlformats.org/officeDocument/2006/math" xmlns:v="urn:schemas-microsoft-com:vml" xmlns:wp14="http://schemas.microsoft.com/office/word/2010/wordprocessingDrawing" xmlns:wp="http://schemas.openxmlformats.org/drawingml/2006/wordprocessingDrawing" xmlns:w10="urn:schemas-microsoft-com:office:word" xmlns:w="http://schemas.openxmlformats.org/wordprocessingml/2006/main" xmlns:w14="http://schemas.microsoft.com/office/word/2010/wordml" xmlns:w15="http://schemas.microsoft.com/office/word/2012/wordml" xmlns:w16cid="http://schemas.microsoft.com/office/word/2016/wordml/cid" xmlns:w16se="http://schemas.microsoft.com/office/word/2015/wordml/symex" xmlns:wpg="http://schemas.microsoft.com/office/word/2010/wordprocessingGroup" xmlns:wpi="http://schemas.microsoft.com/office/word/2010/wordprocessingInk" xmlns:wne="http://schemas.microsoft.com/office/word/2006/wordml" xmlns:wps="http://schemas.microsoft.com/office/word/2010/wordprocessingShape" mc:Ignorable="w14 w15 w16se w16cid wp14">
+  <w:sdt>
+    <w:sdtPr>
+      <w:id w:val="-1708319559"/>
+      <w:docPartObj>
+        <w:docPartGallery w:val="Page Numbers (Bottom of Page)"/>
+        <w:docPartUnique/>
+      </w:docPartObj>
+    </w:sdtPr>
+    <w:sdtContent>
+      <w:p>
+        <w:pPr>
+          <w:pStyle w:val="Piedepgina"/>
+          <w:jc w:val="right"/>
+        </w:pPr>
+        <w:r>
+          <w:fldChar w:fldCharType="begin"/>
+        </w:r>
+        <w:r>
+          <w:instrText>PAGE   \* MERGEFORMAT</w:instrText>
+        </w:r>
+        <w:r>
+          <w:fldChar w:fldCharType="separate"/>
+        </w:r>
+        <w:r>
+          <w:t>2</w:t>
+        </w:r>
+        <w:r>
+          <w:fldChar w:fldCharType="end"/>
+        </w:r>
+      </w:p>
+    </w:sdtContent>
+  </w:sdt>
+  <w:p>
+    <w:pPr>
+      <w:pStyle w:val="Piedepgina"/>
+    </w:pPr>
+  </w:p>
+</w:ftr>
+</file>
+
 <file path=word/footnotes.xml><?xml version="1.0" encoding="utf-8"?>
 <w:footnotes xmlns:wpc="http://schemas.microsoft.com/office/word/2010/wordprocessingCanvas" xmlns:cx="http://schemas.microsoft.com/office/drawing/2014/chartex" xmlns:cx1="http://schemas.microsoft.com/office/drawing/2015/9/8/chartex" xmlns:cx2="http://schemas.microsoft.com/office/drawing/2015/10/21/chartex" xmlns:cx3="http://schemas.microsoft.com/office/drawing/2016/5/9/chartex" xmlns:cx4="http://schemas.microsoft.com/office/drawing/2016/5/10/chartex" xmlns:cx5="http://schemas.microsoft.com/office/drawing/2016/5/11/chartex" xmlns:cx6="http://schemas.microsoft.com/office/drawing/2016/5/12/chartex" xmlns:cx7="http://schemas.microsoft.com/office/drawing/2016/5/13/chartex" xmlns:cx8="http://schemas.microsoft.com/office/drawing/2016/5/14/chartex" xmlns:mc="http://schemas.openxmlformats.org/markup-compatibility/2006" xmlns:aink="http://schemas.microsoft.com/office/drawing/2016/ink" xmlns:am3d="http://schemas.microsoft.com/office/drawing/2017/model3d" xmlns:o="urn:schemas-microsoft-com:office:office" xmlns:r="http://schemas.openxmlformats.org/officeDocument/2006/relationships" xmlns:m="http://schemas.openxmlformats.org/officeDocument/2006/math" xmlns:v="urn:schemas-microsoft-com:vml" xmlns:wp14="http://schemas.microsoft.com/office/word/2010/wordprocessingDrawing" xmlns:wp="http://schemas.openxmlformats.org/drawingml/2006/wordprocessingDrawing" xmlns:w10="urn:schemas-microsoft-com:office:word" xmlns:w="http://schemas.openxmlformats.org/wordprocessingml/2006/main" xmlns:w14="http://schemas.microsoft.com/office/word/2010/wordml" xmlns:w15="http://schemas.microsoft.com/office/word/2012/wordml" xmlns:w16cid="http://schemas.microsoft.com/office/word/2016/wordml/cid" xmlns:w16se="http://schemas.microsoft.com/office/word/2015/wordml/symex" xmlns:wpg="http://schemas.microsoft.com/office/word/2010/wordprocessingGroup" xmlns:wpi="http://schemas.microsoft.com/office/word/2010/wordprocessingInk" xmlns:wne="http://schemas.microsoft.com/office/word/2006/wordml" xmlns:wps="http://schemas.microsoft.com/office/word/2010/wordprocessingShape" mc:Ignorable="w14 w15 w16se w16cid wp14">
   <w:footnote w:type="separator" w:id="-1">
@@ -1401,11 +2149,155 @@
     </w:p>
   </w:footnote>
 </w:footnotes>
+</file>
+
+<file path=word/header1.xml><?xml version="1.0" encoding="utf-8"?>
+<w:hdr xmlns:wpc="http://schemas.microsoft.com/office/word/2010/wordprocessingCanvas" xmlns:cx="http://schemas.microsoft.com/office/drawing/2014/chartex" xmlns:cx1="http://schemas.microsoft.com/office/drawing/2015/9/8/chartex" xmlns:cx2="http://schemas.microsoft.com/office/drawing/2015/10/21/chartex" xmlns:cx3="http://schemas.microsoft.com/office/drawing/2016/5/9/chartex" xmlns:cx4="http://schemas.microsoft.com/office/drawing/2016/5/10/chartex" xmlns:cx5="http://schemas.microsoft.com/office/drawing/2016/5/11/chartex" xmlns:cx6="http://schemas.microsoft.com/office/drawing/2016/5/12/chartex" xmlns:cx7="http://schemas.microsoft.com/office/drawing/2016/5/13/chartex" xmlns:cx8="http://schemas.microsoft.com/office/drawing/2016/5/14/chartex" xmlns:mc="http://schemas.openxmlformats.org/markup-compatibility/2006" xmlns:aink="http://schemas.microsoft.com/office/drawing/2016/ink" xmlns:am3d="http://schemas.microsoft.com/office/drawing/2017/model3d" xmlns:o="urn:schemas-microsoft-com:office:office" xmlns:r="http://schemas.openxmlformats.org/officeDocument/2006/relationships" xmlns:m="http://schemas.openxmlformats.org/officeDocument/2006/math" xmlns:v="urn:schemas-microsoft-com:vml" xmlns:wp14="http://schemas.microsoft.com/office/word/2010/wordprocessingDrawing" xmlns:wp="http://schemas.openxmlformats.org/drawingml/2006/wordprocessingDrawing" xmlns:w10="urn:schemas-microsoft-com:office:word" xmlns:w="http://schemas.openxmlformats.org/wordprocessingml/2006/main" xmlns:w14="http://schemas.microsoft.com/office/word/2010/wordml" xmlns:w15="http://schemas.microsoft.com/office/word/2012/wordml" xmlns:w16cid="http://schemas.microsoft.com/office/word/2016/wordml/cid" xmlns:w16se="http://schemas.microsoft.com/office/word/2015/wordml/symex" xmlns:wpg="http://schemas.microsoft.com/office/word/2010/wordprocessingGroup" xmlns:wpi="http://schemas.microsoft.com/office/word/2010/wordprocessingInk" xmlns:wne="http://schemas.microsoft.com/office/word/2006/wordml" xmlns:wps="http://schemas.microsoft.com/office/word/2010/wordprocessingShape" mc:Ignorable="w14 w15 w16se w16cid wp14">
+  <w:p>
+    <w:pPr>
+      <w:jc w:val="center"/>
+      <w:rPr>
+        <w:rFonts w:ascii="Arial" w:hAnsi="Arial" w:cs="Arial"/>
+        <w:b/>
+        <w:bCs/>
+        <w:color w:val="000000"/>
+        <w:sz w:val="20"/>
+        <w:szCs w:val="20"/>
+        <w:lang w:val="en-GB"/>
+      </w:rPr>
+    </w:pPr>
+    <w:r>
+      <w:rPr>
+        <w:rFonts w:ascii="Arial" w:hAnsi="Arial" w:cs="Arial"/>
+        <w:b/>
+        <w:bCs/>
+        <w:color w:val="000000"/>
+        <w:sz w:val="20"/>
+        <w:szCs w:val="20"/>
+        <w:lang w:val="en-GB"/>
+      </w:rPr>
+      <w:t>Quora Insincere Questions Classification</w:t>
+    </w:r>
+  </w:p>
+</w:hdr>
 </file>
 
 <file path=word/numbering.xml><?xml version="1.0" encoding="utf-8"?>
 <w:numbering xmlns:wpc="http://schemas.microsoft.com/office/word/2010/wordprocessingCanvas" xmlns:cx="http://schemas.microsoft.com/office/drawing/2014/chartex" xmlns:cx1="http://schemas.microsoft.com/office/drawing/2015/9/8/chartex" xmlns:cx2="http://schemas.microsoft.com/office/drawing/2015/10/21/chartex" xmlns:cx3="http://schemas.microsoft.com/office/drawing/2016/5/9/chartex" xmlns:cx4="http://schemas.microsoft.com/office/drawing/2016/5/10/chartex" xmlns:cx5="http://schemas.microsoft.com/office/drawing/2016/5/11/chartex" xmlns:cx6="http://schemas.microsoft.com/office/drawing/2016/5/12/chartex" xmlns:cx7="http://schemas.microsoft.com/office/drawing/2016/5/13/chartex" xmlns:cx8="http://schemas.microsoft.com/office/drawing/2016/5/14/chartex" xmlns:mc="http://schemas.openxmlformats.org/markup-compatibility/2006" xmlns:aink="http://schemas.microsoft.com/office/drawing/2016/ink" xmlns:am3d="http://schemas.microsoft.com/office/drawing/2017/model3d" xmlns:o="urn:schemas-microsoft-com:office:office" xmlns:r="http://schemas.openxmlformats.org/officeDocument/2006/relationships" xmlns:m="http://schemas.openxmlformats.org/officeDocument/2006/math" xmlns:v="urn:schemas-microsoft-com:vml" xmlns:wp14="http://schemas.microsoft.com/office/word/2010/wordprocessingDrawing" xmlns:wp="http://schemas.openxmlformats.org/drawingml/2006/wordprocessingDrawing" xmlns:w10="urn:schemas-microsoft-com:office:word" xmlns:w="http://schemas.openxmlformats.org/wordprocessingml/2006/main" xmlns:w14="http://schemas.microsoft.com/office/word/2010/wordml" xmlns:w15="http://schemas.microsoft.com/office/word/2012/wordml" xmlns:w16cid="http://schemas.microsoft.com/office/word/2016/wordml/cid" xmlns:w16se="http://schemas.microsoft.com/office/word/2015/wordml/symex" xmlns:wpg="http://schemas.microsoft.com/office/word/2010/wordprocessingGroup" xmlns:wpi="http://schemas.microsoft.com/office/word/2010/wordprocessingInk" xmlns:wne="http://schemas.microsoft.com/office/word/2006/wordml" xmlns:wps="http://schemas.microsoft.com/office/word/2010/wordprocessingShape" mc:Ignorable="w14 w15 w16se w16cid wp14">
   <w:abstractNum w:abstractNumId="0" w15:restartNumberingAfterBreak="0">
+    <w:nsid w:val="26566B5E"/>
+    <w:multiLevelType w:val="hybridMultilevel"/>
+    <w:tmpl w:val="7BF2768C"/>
+    <w:lvl w:ilvl="0" w:tplc="0C0A0001">
+      <w:start w:val="1"/>
+      <w:numFmt w:val="bullet"/>
+      <w:lvlText w:val=""/>
+      <w:lvlJc w:val="left"/>
+      <w:pPr>
+        <w:ind w:left="720" w:hanging="360"/>
+      </w:pPr>
+      <w:rPr>
+        <w:rFonts w:ascii="Symbol" w:hAnsi="Symbol" w:hint="default"/>
+      </w:rPr>
+    </w:lvl>
+    <w:lvl w:ilvl="1" w:tplc="0C0A0003" w:tentative="1">
+      <w:start w:val="1"/>
+      <w:numFmt w:val="bullet"/>
+      <w:lvlText w:val="o"/>
+      <w:lvlJc w:val="left"/>
+      <w:pPr>
+        <w:ind w:left="1440" w:hanging="360"/>
+      </w:pPr>
+      <w:rPr>
+        <w:rFonts w:ascii="Courier New" w:hAnsi="Courier New" w:cs="Courier New" w:hint="default"/>
+      </w:rPr>
+    </w:lvl>
+    <w:lvl w:ilvl="2" w:tplc="0C0A0005" w:tentative="1">
+      <w:start w:val="1"/>
+      <w:numFmt w:val="bullet"/>
+      <w:lvlText w:val=""/>
+      <w:lvlJc w:val="left"/>
+      <w:pPr>
+        <w:ind w:left="2160" w:hanging="360"/>
+      </w:pPr>
+      <w:rPr>
+        <w:rFonts w:ascii="Wingdings" w:hAnsi="Wingdings" w:hint="default"/>
+      </w:rPr>
+    </w:lvl>
+    <w:lvl w:ilvl="3" w:tplc="0C0A0001" w:tentative="1">
+      <w:start w:val="1"/>
+      <w:numFmt w:val="bullet"/>
+      <w:lvlText w:val=""/>
+      <w:lvlJc w:val="left"/>
+      <w:pPr>
+        <w:ind w:left="2880" w:hanging="360"/>
+      </w:pPr>
+      <w:rPr>
+        <w:rFonts w:ascii="Symbol" w:hAnsi="Symbol" w:hint="default"/>
+      </w:rPr>
+    </w:lvl>
+    <w:lvl w:ilvl="4" w:tplc="0C0A0003" w:tentative="1">
+      <w:start w:val="1"/>
+      <w:numFmt w:val="bullet"/>
+      <w:lvlText w:val="o"/>
+      <w:lvlJc w:val="left"/>
+      <w:pPr>
+        <w:ind w:left="3600" w:hanging="360"/>
+      </w:pPr>
+      <w:rPr>
+        <w:rFonts w:ascii="Courier New" w:hAnsi="Courier New" w:cs="Courier New" w:hint="default"/>
+      </w:rPr>
+    </w:lvl>
+    <w:lvl w:ilvl="5" w:tplc="0C0A0005" w:tentative="1">
+      <w:start w:val="1"/>
+      <w:numFmt w:val="bullet"/>
+      <w:lvlText w:val=""/>
+      <w:lvlJc w:val="left"/>
+      <w:pPr>
+        <w:ind w:left="4320" w:hanging="360"/>
+      </w:pPr>
+      <w:rPr>
+        <w:rFonts w:ascii="Wingdings" w:hAnsi="Wingdings" w:hint="default"/>
+      </w:rPr>
+    </w:lvl>
+    <w:lvl w:ilvl="6" w:tplc="0C0A0001" w:tentative="1">
+      <w:start w:val="1"/>
+      <w:numFmt w:val="bullet"/>
+      <w:lvlText w:val=""/>
+      <w:lvlJc w:val="left"/>
+      <w:pPr>
+        <w:ind w:left="5040" w:hanging="360"/>
+      </w:pPr>
+      <w:rPr>
+        <w:rFonts w:ascii="Symbol" w:hAnsi="Symbol" w:hint="default"/>
+      </w:rPr>
+    </w:lvl>
+    <w:lvl w:ilvl="7" w:tplc="0C0A0003" w:tentative="1">
+      <w:start w:val="1"/>
+      <w:numFmt w:val="bullet"/>
+      <w:lvlText w:val="o"/>
+      <w:lvlJc w:val="left"/>
+      <w:pPr>
+        <w:ind w:left="5760" w:hanging="360"/>
+      </w:pPr>
+      <w:rPr>
+        <w:rFonts w:ascii="Courier New" w:hAnsi="Courier New" w:cs="Courier New" w:hint="default"/>
+      </w:rPr>
+    </w:lvl>
+    <w:lvl w:ilvl="8" w:tplc="0C0A0005" w:tentative="1">
+      <w:start w:val="1"/>
+      <w:numFmt w:val="bullet"/>
+      <w:lvlText w:val=""/>
+      <w:lvlJc w:val="left"/>
+      <w:pPr>
+        <w:ind w:left="6480" w:hanging="360"/>
+      </w:pPr>
+      <w:rPr>
+        <w:rFonts w:ascii="Wingdings" w:hAnsi="Wingdings" w:hint="default"/>
+      </w:rPr>
+    </w:lvl>
+  </w:abstractNum>
+  <w:abstractNum w:abstractNumId="1" w15:restartNumberingAfterBreak="0">
     <w:nsid w:val="5C2D743A"/>
     <w:multiLevelType w:val="hybridMultilevel"/>
     <w:tmpl w:val="6506001C"/>
@@ -1518,6 +2410,9 @@
     </w:lvl>
   </w:abstractNum>
   <w:num w:numId="1">
+    <w:abstractNumId w:val="1"/>
+  </w:num>
+  <w:num w:numId="2">
     <w:abstractNumId w:val="0"/>
   </w:num>
 </w:numbering>
@@ -1646,6 +2541,7 @@
     <w:lsdException w:name="HTML Sample" w:semiHidden="1" w:unhideWhenUsed="1"/>
     <w:lsdException w:name="HTML Typewriter" w:semiHidden="1" w:unhideWhenUsed="1"/>
     <w:lsdException w:name="HTML Variable" w:semiHidden="1" w:unhideWhenUsed="1"/>
+    <w:lsdException w:name="Normal Table" w:semiHidden="1" w:unhideWhenUsed="1"/>
     <w:lsdException w:name="annotation subject" w:semiHidden="1" w:unhideWhenUsed="1"/>
     <w:lsdException w:name="No List" w:semiHidden="1" w:unhideWhenUsed="1"/>
     <w:lsdException w:name="Outline List 1" w:semiHidden="1" w:unhideWhenUsed="1"/>
@@ -1688,8 +2584,11 @@
     <w:lsdException w:name="Table Contemporary" w:semiHidden="1" w:unhideWhenUsed="1"/>
     <w:lsdException w:name="Table Elegant" w:semiHidden="1" w:unhideWhenUsed="1"/>
     <w:lsdException w:name="Table Professional" w:semiHidden="1" w:unhideWhenUsed="1"/>
+    <w:lsdException w:name="Table Subtle 1" w:semiHidden="1" w:unhideWhenUsed="1"/>
     <w:lsdException w:name="Table Subtle 2" w:semiHidden="1" w:unhideWhenUsed="1"/>
     <w:lsdException w:name="Table Web 1" w:semiHidden="1" w:unhideWhenUsed="1"/>
+    <w:lsdException w:name="Table Web 2" w:semiHidden="1" w:unhideWhenUsed="1"/>
+    <w:lsdException w:name="Table Web 3" w:semiHidden="1" w:unhideWhenUsed="1"/>
     <w:lsdException w:name="Balloon Text" w:semiHidden="1" w:unhideWhenUsed="1"/>
     <w:lsdException w:name="Table Grid" w:uiPriority="39"/>
     <w:lsdException w:name="Table Theme" w:semiHidden="1" w:unhideWhenUsed="1"/>

</xml_diff>